<commit_message>
Fleshed out Graph Edge and Graph Vertex Use-Cases
</commit_message>
<xml_diff>
--- a/Janusgraph_Master_Commands.docx
+++ b/Janusgraph_Master_Commands.docx
@@ -514,10 +514,7 @@
           </w:tcPr>
           <w:p>
             <w:r>
-              <w:t>ResourceCharacteristi</w:t>
-            </w:r>
-            <w:r>
-              <w:t>c2</w:t>
+              <w:t>ResourceCharacteristic2</w:t>
             </w:r>
           </w:p>
         </w:tc>
@@ -549,10 +546,7 @@
           </w:tcPr>
           <w:p>
             <w:r>
-              <w:t>ResourceCharacteristic</w:t>
-            </w:r>
-            <w:r>
-              <w:t>3</w:t>
+              <w:t>ResourceCharacteristic3</w:t>
             </w:r>
           </w:p>
         </w:tc>
@@ -584,10 +578,7 @@
           </w:tcPr>
           <w:p>
             <w:r>
-              <w:t>ResourceCharacteristic</w:t>
-            </w:r>
-            <w:r>
-              <w:t>4</w:t>
+              <w:t>ResourceCharacteristic4</w:t>
             </w:r>
           </w:p>
         </w:tc>
@@ -619,10 +610,7 @@
           </w:tcPr>
           <w:p>
             <w:r>
-              <w:t>ResourceCharacteristic</w:t>
-            </w:r>
-            <w:r>
-              <w:t>5</w:t>
+              <w:t>ResourceCharacteristic5</w:t>
             </w:r>
           </w:p>
         </w:tc>
@@ -654,10 +642,7 @@
           </w:tcPr>
           <w:p>
             <w:r>
-              <w:t>ResourceCharacteristic</w:t>
-            </w:r>
-            <w:r>
-              <w:t>6</w:t>
+              <w:t>ResourceCharacteristic6</w:t>
             </w:r>
           </w:p>
         </w:tc>
@@ -689,10 +674,7 @@
           </w:tcPr>
           <w:p>
             <w:r>
-              <w:t>ResourceCharacteristic</w:t>
-            </w:r>
-            <w:r>
-              <w:t>7</w:t>
+              <w:t>ResourceCharacteristic7</w:t>
             </w:r>
           </w:p>
         </w:tc>
@@ -724,10 +706,7 @@
           </w:tcPr>
           <w:p>
             <w:r>
-              <w:t>ResourceCharacteristic</w:t>
-            </w:r>
-            <w:r>
-              <w:t>8</w:t>
+              <w:t>ResourceCharacteristic8</w:t>
             </w:r>
           </w:p>
         </w:tc>
@@ -737,10 +716,7 @@
           </w:tcPr>
           <w:p>
             <w:r>
-              <w:t>String</w:t>
-            </w:r>
-            <w:r>
-              <w:t xml:space="preserve"> </w:t>
+              <w:t xml:space="preserve">String </w:t>
             </w:r>
           </w:p>
         </w:tc>
@@ -762,10 +738,7 @@
           </w:tcPr>
           <w:p>
             <w:r>
-              <w:t>ResourceCharacteristic</w:t>
-            </w:r>
-            <w:r>
-              <w:t>9</w:t>
+              <w:t>ResourceCharacteristic9</w:t>
             </w:r>
           </w:p>
         </w:tc>
@@ -797,10 +770,7 @@
           </w:tcPr>
           <w:p>
             <w:r>
-              <w:t>ResourceCharacteristic</w:t>
-            </w:r>
-            <w:r>
-              <w:t>10</w:t>
+              <w:t>ResourceCharacteristic10</w:t>
             </w:r>
           </w:p>
         </w:tc>
@@ -1392,12 +1362,14 @@
         <w:t>ResourceSubType</w:t>
       </w:r>
       <w:proofErr w:type="spellEnd"/>
+      <w:proofErr w:type="gramStart"/>
       <w:r>
         <w:t>’,</w:t>
       </w:r>
       <w:r>
         <w:t>’</w:t>
       </w:r>
+      <w:proofErr w:type="gramEnd"/>
       <w:r>
         <w:t>’).</w:t>
       </w:r>
@@ -1742,63 +1714,47 @@
       </w:r>
       <w:proofErr w:type="gramEnd"/>
       <w:r>
-        <w:t>‘</w:t>
-      </w:r>
-      <w:r>
-        <w:t>ResourceCharacteristic</w:t>
-      </w:r>
-      <w:r>
-        <w:t>1’,’</w:t>
+        <w:t>‘ResourceCharacteristic1’,’</w:t>
       </w:r>
       <w:r>
         <w:t xml:space="preserve"> </w:t>
       </w:r>
       <w:r>
-        <w:t>Resource</w:t>
+        <w:t>Resource Characteristic’).property(‘ResourceCharacteristic2’,’</w:t>
       </w:r>
       <w:r>
         <w:t xml:space="preserve"> </w:t>
       </w:r>
       <w:r>
-        <w:t>Characteristic</w:t>
-      </w:r>
-      <w:r>
-        <w:t>’).</w:t>
-      </w:r>
-      <w:r>
-        <w:t>property(‘ResourceCharacteristic</w:t>
-      </w:r>
-      <w:r>
-        <w:t>2</w:t>
-      </w:r>
-      <w:r>
-        <w:t>’,’</w:t>
+        <w:t>Resource Characteristic’).</w:t>
       </w:r>
       <w:r>
         <w:t xml:space="preserve"> </w:t>
       </w:r>
-      <w:r>
-        <w:t>Resource Characteristic’</w:t>
-      </w:r>
-      <w:r>
-        <w:t>).</w:t>
+      <w:proofErr w:type="gramStart"/>
+      <w:r>
+        <w:t>.property</w:t>
+      </w:r>
+      <w:proofErr w:type="gramEnd"/>
+      <w:r>
+        <w:t>(‘ResourceCharacteristic3’,’</w:t>
       </w:r>
       <w:r>
         <w:t xml:space="preserve"> </w:t>
       </w:r>
+      <w:r>
+        <w:t>Resource Characteristic’).</w:t>
+      </w:r>
+      <w:r>
+        <w:t xml:space="preserve"> </w:t>
+      </w:r>
       <w:proofErr w:type="gramStart"/>
       <w:r>
         <w:t>.property</w:t>
       </w:r>
       <w:proofErr w:type="gramEnd"/>
       <w:r>
-        <w:t>(‘ResourceCharacteristic</w:t>
-      </w:r>
-      <w:r>
-        <w:t>3</w:t>
-      </w:r>
-      <w:r>
-        <w:t>’,’</w:t>
+        <w:t>(‘ResourceCharacteristic4’,’</w:t>
       </w:r>
       <w:r>
         <w:t xml:space="preserve"> </w:t>
@@ -1815,13 +1771,7 @@
       </w:r>
       <w:proofErr w:type="gramEnd"/>
       <w:r>
-        <w:t>(‘ResourceCharacteristic</w:t>
-      </w:r>
-      <w:r>
-        <w:t>4</w:t>
-      </w:r>
-      <w:r>
-        <w:t>’,’</w:t>
+        <w:t>(‘ResourceCharacteristic5’,’</w:t>
       </w:r>
       <w:r>
         <w:t xml:space="preserve"> </w:t>
@@ -1838,13 +1788,7 @@
       </w:r>
       <w:proofErr w:type="gramEnd"/>
       <w:r>
-        <w:t>(‘ResourceCharacteristic</w:t>
-      </w:r>
-      <w:r>
-        <w:t>5</w:t>
-      </w:r>
-      <w:r>
-        <w:t>’,’</w:t>
+        <w:t>(‘ResourceCharacteristic6’,’</w:t>
       </w:r>
       <w:r>
         <w:t xml:space="preserve"> </w:t>
@@ -1861,13 +1805,7 @@
       </w:r>
       <w:proofErr w:type="gramEnd"/>
       <w:r>
-        <w:t>(‘ResourceCharacteristic</w:t>
-      </w:r>
-      <w:r>
-        <w:t>6</w:t>
-      </w:r>
-      <w:r>
-        <w:t>’,’</w:t>
+        <w:t>(‘ResourceCharacteristic7’,’</w:t>
       </w:r>
       <w:r>
         <w:t xml:space="preserve"> </w:t>
@@ -1884,13 +1822,7 @@
       </w:r>
       <w:proofErr w:type="gramEnd"/>
       <w:r>
-        <w:t>(‘ResourceCharacteristic</w:t>
-      </w:r>
-      <w:r>
-        <w:t>7</w:t>
-      </w:r>
-      <w:r>
-        <w:t>’,’</w:t>
+        <w:t>(‘ResourceCharacteristic8’,’</w:t>
       </w:r>
       <w:r>
         <w:t xml:space="preserve"> </w:t>
@@ -1907,13 +1839,7 @@
       </w:r>
       <w:proofErr w:type="gramEnd"/>
       <w:r>
-        <w:t>(‘ResourceCharacteristic</w:t>
-      </w:r>
-      <w:r>
-        <w:t>8</w:t>
-      </w:r>
-      <w:r>
-        <w:t>’,’</w:t>
+        <w:t>(‘ResourceCharacteristic9’,’</w:t>
       </w:r>
       <w:r>
         <w:t xml:space="preserve"> </w:t>
@@ -1924,37 +1850,8 @@
       <w:r>
         <w:t xml:space="preserve"> </w:t>
       </w:r>
-      <w:proofErr w:type="gramStart"/>
-      <w:r>
-        <w:t>.property</w:t>
-      </w:r>
-      <w:proofErr w:type="gramEnd"/>
-      <w:r>
-        <w:t>(‘ResourceCharacteristic</w:t>
-      </w:r>
-      <w:r>
-        <w:t>9</w:t>
-      </w:r>
-      <w:r>
-        <w:t>’,’</w:t>
-      </w:r>
-      <w:r>
-        <w:t xml:space="preserve"> </w:t>
-      </w:r>
-      <w:r>
-        <w:t>Resource Characteristic’).</w:t>
-      </w:r>
-      <w:r>
-        <w:t xml:space="preserve"> </w:t>
-      </w:r>
-      <w:r>
-        <w:t>.property(‘ResourceCharacteristic1</w:t>
-      </w:r>
-      <w:r>
-        <w:t>0</w:t>
-      </w:r>
-      <w:r>
-        <w:t>’,’</w:t>
+      <w:r>
+        <w:t>.property(‘ResourceCharacteristic10’,’</w:t>
       </w:r>
       <w:r>
         <w:t xml:space="preserve"> </w:t>
@@ -2327,14 +2224,14 @@
         <w:tblLook w:val="04A0" w:firstRow="1" w:lastRow="0" w:firstColumn="1" w:lastColumn="0" w:noHBand="0" w:noVBand="1"/>
       </w:tblPr>
       <w:tblGrid>
-        <w:gridCol w:w="3919"/>
-        <w:gridCol w:w="2679"/>
-        <w:gridCol w:w="2752"/>
+        <w:gridCol w:w="3691"/>
+        <w:gridCol w:w="1072"/>
+        <w:gridCol w:w="4587"/>
       </w:tblGrid>
       <w:tr>
         <w:tc>
           <w:tcPr>
-            <w:tcW w:w="3919" w:type="dxa"/>
+            <w:tcW w:w="3691" w:type="dxa"/>
           </w:tcPr>
           <w:p>
             <w:pPr>
@@ -2354,7 +2251,7 @@
         </w:tc>
         <w:tc>
           <w:tcPr>
-            <w:tcW w:w="2679" w:type="dxa"/>
+            <w:tcW w:w="1072" w:type="dxa"/>
           </w:tcPr>
           <w:p>
             <w:pPr>
@@ -2374,7 +2271,7 @@
         </w:tc>
         <w:tc>
           <w:tcPr>
-            <w:tcW w:w="2752" w:type="dxa"/>
+            <w:tcW w:w="4587" w:type="dxa"/>
           </w:tcPr>
           <w:p>
             <w:pPr>
@@ -2396,7 +2293,7 @@
       <w:tr>
         <w:tc>
           <w:tcPr>
-            <w:tcW w:w="3919" w:type="dxa"/>
+            <w:tcW w:w="3691" w:type="dxa"/>
           </w:tcPr>
           <w:p>
             <w:proofErr w:type="spellStart"/>
@@ -2411,7 +2308,7 @@
         </w:tc>
         <w:tc>
           <w:tcPr>
-            <w:tcW w:w="2679" w:type="dxa"/>
+            <w:tcW w:w="1072" w:type="dxa"/>
           </w:tcPr>
           <w:p>
             <w:r>
@@ -2421,7 +2318,7 @@
         </w:tc>
         <w:tc>
           <w:tcPr>
-            <w:tcW w:w="2752" w:type="dxa"/>
+            <w:tcW w:w="4587" w:type="dxa"/>
           </w:tcPr>
           <w:p>
             <w:r>
@@ -2433,7 +2330,7 @@
       <w:tr>
         <w:tc>
           <w:tcPr>
-            <w:tcW w:w="3919" w:type="dxa"/>
+            <w:tcW w:w="3691" w:type="dxa"/>
           </w:tcPr>
           <w:p>
             <w:proofErr w:type="spellStart"/>
@@ -2445,7 +2342,7 @@
         </w:tc>
         <w:tc>
           <w:tcPr>
-            <w:tcW w:w="2679" w:type="dxa"/>
+            <w:tcW w:w="1072" w:type="dxa"/>
           </w:tcPr>
           <w:p>
             <w:r>
@@ -2455,7 +2352,7 @@
         </w:tc>
         <w:tc>
           <w:tcPr>
-            <w:tcW w:w="2752" w:type="dxa"/>
+            <w:tcW w:w="4587" w:type="dxa"/>
           </w:tcPr>
           <w:p>
             <w:r>
@@ -2467,7 +2364,7 @@
       <w:tr>
         <w:tc>
           <w:tcPr>
-            <w:tcW w:w="3919" w:type="dxa"/>
+            <w:tcW w:w="3691" w:type="dxa"/>
           </w:tcPr>
           <w:p>
             <w:proofErr w:type="spellStart"/>
@@ -2482,7 +2379,7 @@
         </w:tc>
         <w:tc>
           <w:tcPr>
-            <w:tcW w:w="2679" w:type="dxa"/>
+            <w:tcW w:w="1072" w:type="dxa"/>
           </w:tcPr>
           <w:p>
             <w:r>
@@ -2492,7 +2389,7 @@
         </w:tc>
         <w:tc>
           <w:tcPr>
-            <w:tcW w:w="2752" w:type="dxa"/>
+            <w:tcW w:w="4587" w:type="dxa"/>
           </w:tcPr>
           <w:p>
             <w:r>
@@ -2510,7 +2407,7 @@
       <w:tr>
         <w:tc>
           <w:tcPr>
-            <w:tcW w:w="3919" w:type="dxa"/>
+            <w:tcW w:w="3691" w:type="dxa"/>
           </w:tcPr>
           <w:p>
             <w:proofErr w:type="spellStart"/>
@@ -2522,7 +2419,7 @@
         </w:tc>
         <w:tc>
           <w:tcPr>
-            <w:tcW w:w="2679" w:type="dxa"/>
+            <w:tcW w:w="1072" w:type="dxa"/>
           </w:tcPr>
           <w:p>
             <w:r>
@@ -2532,7 +2429,7 @@
         </w:tc>
         <w:tc>
           <w:tcPr>
-            <w:tcW w:w="2752" w:type="dxa"/>
+            <w:tcW w:w="4587" w:type="dxa"/>
           </w:tcPr>
           <w:p>
             <w:r>
@@ -2544,7 +2441,7 @@
       <w:tr>
         <w:tc>
           <w:tcPr>
-            <w:tcW w:w="3919" w:type="dxa"/>
+            <w:tcW w:w="3691" w:type="dxa"/>
           </w:tcPr>
           <w:p>
             <w:proofErr w:type="spellStart"/>
@@ -2556,7 +2453,7 @@
         </w:tc>
         <w:tc>
           <w:tcPr>
-            <w:tcW w:w="2679" w:type="dxa"/>
+            <w:tcW w:w="1072" w:type="dxa"/>
           </w:tcPr>
           <w:p>
             <w:r>
@@ -2571,7 +2468,7 @@
         </w:tc>
         <w:tc>
           <w:tcPr>
-            <w:tcW w:w="2752" w:type="dxa"/>
+            <w:tcW w:w="4587" w:type="dxa"/>
           </w:tcPr>
           <w:p>
             <w:r>
@@ -2583,7 +2480,7 @@
       <w:tr>
         <w:tc>
           <w:tcPr>
-            <w:tcW w:w="3919" w:type="dxa"/>
+            <w:tcW w:w="3691" w:type="dxa"/>
           </w:tcPr>
           <w:p>
             <w:r>
@@ -2593,7 +2490,7 @@
         </w:tc>
         <w:tc>
           <w:tcPr>
-            <w:tcW w:w="2679" w:type="dxa"/>
+            <w:tcW w:w="1072" w:type="dxa"/>
           </w:tcPr>
           <w:p>
             <w:r>
@@ -2603,7 +2500,7 @@
         </w:tc>
         <w:tc>
           <w:tcPr>
-            <w:tcW w:w="2752" w:type="dxa"/>
+            <w:tcW w:w="4587" w:type="dxa"/>
           </w:tcPr>
           <w:p>
             <w:r>
@@ -2615,7 +2512,7 @@
       <w:tr>
         <w:tc>
           <w:tcPr>
-            <w:tcW w:w="3919" w:type="dxa"/>
+            <w:tcW w:w="3691" w:type="dxa"/>
           </w:tcPr>
           <w:p>
             <w:r>
@@ -2625,7 +2522,7 @@
         </w:tc>
         <w:tc>
           <w:tcPr>
-            <w:tcW w:w="2679" w:type="dxa"/>
+            <w:tcW w:w="1072" w:type="dxa"/>
           </w:tcPr>
           <w:p>
             <w:r>
@@ -2635,7 +2532,7 @@
         </w:tc>
         <w:tc>
           <w:tcPr>
-            <w:tcW w:w="2752" w:type="dxa"/>
+            <w:tcW w:w="4587" w:type="dxa"/>
           </w:tcPr>
           <w:p>
             <w:r>
@@ -2647,7 +2544,7 @@
       <w:tr>
         <w:tc>
           <w:tcPr>
-            <w:tcW w:w="3919" w:type="dxa"/>
+            <w:tcW w:w="3691" w:type="dxa"/>
           </w:tcPr>
           <w:p>
             <w:r>
@@ -2657,7 +2554,7 @@
         </w:tc>
         <w:tc>
           <w:tcPr>
-            <w:tcW w:w="2679" w:type="dxa"/>
+            <w:tcW w:w="1072" w:type="dxa"/>
           </w:tcPr>
           <w:p>
             <w:r>
@@ -2667,7 +2564,7 @@
         </w:tc>
         <w:tc>
           <w:tcPr>
-            <w:tcW w:w="2752" w:type="dxa"/>
+            <w:tcW w:w="4587" w:type="dxa"/>
           </w:tcPr>
           <w:p>
             <w:r>
@@ -2679,33 +2576,33 @@
       <w:tr>
         <w:tc>
           <w:tcPr>
-            <w:tcW w:w="3919" w:type="dxa"/>
+            <w:tcW w:w="3691" w:type="dxa"/>
           </w:tcPr>
           <w:p>
             <w:proofErr w:type="spellStart"/>
             <w:r>
-              <w:t>BytesSent</w:t>
+              <w:t>PerformanceIssues</w:t>
             </w:r>
             <w:proofErr w:type="spellEnd"/>
           </w:p>
         </w:tc>
         <w:tc>
           <w:tcPr>
-            <w:tcW w:w="2679" w:type="dxa"/>
-          </w:tcPr>
-          <w:p>
-            <w:r>
-              <w:t>Integer</w:t>
-            </w:r>
-          </w:p>
-        </w:tc>
-        <w:tc>
-          <w:tcPr>
-            <w:tcW w:w="2752" w:type="dxa"/>
-          </w:tcPr>
-          <w:p>
-            <w:r>
-              <w:t>Counter</w:t>
+            <w:tcW w:w="1072" w:type="dxa"/>
+          </w:tcPr>
+          <w:p>
+            <w:r>
+              <w:t>Boolean</w:t>
+            </w:r>
+          </w:p>
+        </w:tc>
+        <w:tc>
+          <w:tcPr>
+            <w:tcW w:w="4587" w:type="dxa"/>
+          </w:tcPr>
+          <w:p>
+            <w:r>
+              <w:t>Link has problems</w:t>
             </w:r>
           </w:p>
         </w:tc>
@@ -2713,31 +2610,38 @@
       <w:tr>
         <w:tc>
           <w:tcPr>
-            <w:tcW w:w="3919" w:type="dxa"/>
-          </w:tcPr>
-          <w:p>
-            <w:r>
-              <w:t>Message</w:t>
-            </w:r>
-          </w:p>
-        </w:tc>
-        <w:tc>
-          <w:tcPr>
-            <w:tcW w:w="2679" w:type="dxa"/>
-          </w:tcPr>
-          <w:p>
-            <w:r>
-              <w:t>String</w:t>
-            </w:r>
-          </w:p>
-        </w:tc>
-        <w:tc>
-          <w:tcPr>
-            <w:tcW w:w="2752" w:type="dxa"/>
-          </w:tcPr>
-          <w:p>
-            <w:r>
-              <w:t xml:space="preserve">Event Message </w:t>
+            <w:tcW w:w="3691" w:type="dxa"/>
+          </w:tcPr>
+          <w:p>
+            <w:proofErr w:type="spellStart"/>
+            <w:r>
+              <w:t>Bytes</w:t>
+            </w:r>
+            <w:r>
+              <w:t>Transmitted</w:t>
+            </w:r>
+            <w:proofErr w:type="spellEnd"/>
+          </w:p>
+        </w:tc>
+        <w:tc>
+          <w:tcPr>
+            <w:tcW w:w="1072" w:type="dxa"/>
+          </w:tcPr>
+          <w:p>
+            <w:proofErr w:type="spellStart"/>
+            <w:r>
+              <w:t>LongLong</w:t>
+            </w:r>
+            <w:proofErr w:type="spellEnd"/>
+          </w:p>
+        </w:tc>
+        <w:tc>
+          <w:tcPr>
+            <w:tcW w:w="4587" w:type="dxa"/>
+          </w:tcPr>
+          <w:p>
+            <w:r>
+              <w:t>Counter</w:t>
             </w:r>
           </w:p>
         </w:tc>
@@ -2745,33 +2649,35 @@
       <w:tr>
         <w:tc>
           <w:tcPr>
-            <w:tcW w:w="3919" w:type="dxa"/>
+            <w:tcW w:w="3691" w:type="dxa"/>
           </w:tcPr>
           <w:p>
             <w:proofErr w:type="spellStart"/>
             <w:r>
-              <w:t>MessageID</w:t>
+              <w:t>BytesReceived</w:t>
             </w:r>
             <w:proofErr w:type="spellEnd"/>
           </w:p>
         </w:tc>
         <w:tc>
           <w:tcPr>
-            <w:tcW w:w="2679" w:type="dxa"/>
-          </w:tcPr>
-          <w:p>
-            <w:r>
-              <w:t>Integer</w:t>
-            </w:r>
-          </w:p>
-        </w:tc>
-        <w:tc>
-          <w:tcPr>
-            <w:tcW w:w="2752" w:type="dxa"/>
-          </w:tcPr>
-          <w:p>
-            <w:r>
-              <w:t>Event Message ID</w:t>
+            <w:tcW w:w="1072" w:type="dxa"/>
+          </w:tcPr>
+          <w:p>
+            <w:proofErr w:type="spellStart"/>
+            <w:r>
+              <w:t>LongLong</w:t>
+            </w:r>
+            <w:proofErr w:type="spellEnd"/>
+          </w:p>
+        </w:tc>
+        <w:tc>
+          <w:tcPr>
+            <w:tcW w:w="4587" w:type="dxa"/>
+          </w:tcPr>
+          <w:p>
+            <w:r>
+              <w:t>Counter</w:t>
             </w:r>
           </w:p>
         </w:tc>
@@ -2779,33 +2685,33 @@
       <w:tr>
         <w:tc>
           <w:tcPr>
-            <w:tcW w:w="3919" w:type="dxa"/>
+            <w:tcW w:w="3691" w:type="dxa"/>
           </w:tcPr>
           <w:p>
             <w:proofErr w:type="spellStart"/>
             <w:r>
-              <w:t>ProposedResolution</w:t>
+              <w:t>TransmitDiscards</w:t>
             </w:r>
             <w:proofErr w:type="spellEnd"/>
           </w:p>
         </w:tc>
         <w:tc>
           <w:tcPr>
-            <w:tcW w:w="2679" w:type="dxa"/>
-          </w:tcPr>
-          <w:p>
-            <w:r>
-              <w:t>String</w:t>
-            </w:r>
-          </w:p>
-        </w:tc>
-        <w:tc>
-          <w:tcPr>
-            <w:tcW w:w="2752" w:type="dxa"/>
-          </w:tcPr>
-          <w:p>
-            <w:r>
-              <w:t>Error Event BMC Proposed Resolution Message</w:t>
+            <w:tcW w:w="1072" w:type="dxa"/>
+          </w:tcPr>
+          <w:p>
+            <w:r>
+              <w:t>Integer</w:t>
+            </w:r>
+          </w:p>
+        </w:tc>
+        <w:tc>
+          <w:tcPr>
+            <w:tcW w:w="4587" w:type="dxa"/>
+          </w:tcPr>
+          <w:p>
+            <w:r>
+              <w:t>Counter</w:t>
             </w:r>
           </w:p>
         </w:tc>
@@ -2813,33 +2719,35 @@
       <w:tr>
         <w:tc>
           <w:tcPr>
-            <w:tcW w:w="3919" w:type="dxa"/>
+            <w:tcW w:w="3691" w:type="dxa"/>
           </w:tcPr>
           <w:p>
             <w:proofErr w:type="spellStart"/>
             <w:r>
-              <w:t>ResourceLocationPath</w:t>
+              <w:t>TransmitPackets</w:t>
             </w:r>
             <w:proofErr w:type="spellEnd"/>
           </w:p>
         </w:tc>
         <w:tc>
           <w:tcPr>
-            <w:tcW w:w="2679" w:type="dxa"/>
-          </w:tcPr>
-          <w:p>
-            <w:r>
-              <w:t>String</w:t>
-            </w:r>
-          </w:p>
-        </w:tc>
-        <w:tc>
-          <w:tcPr>
-            <w:tcW w:w="2752" w:type="dxa"/>
-          </w:tcPr>
-          <w:p>
-            <w:r>
-              <w:t>Reference Resource location path in Sunfish tree</w:t>
+            <w:tcW w:w="1072" w:type="dxa"/>
+          </w:tcPr>
+          <w:p>
+            <w:proofErr w:type="spellStart"/>
+            <w:r>
+              <w:t>LongLong</w:t>
+            </w:r>
+            <w:proofErr w:type="spellEnd"/>
+          </w:p>
+        </w:tc>
+        <w:tc>
+          <w:tcPr>
+            <w:tcW w:w="4587" w:type="dxa"/>
+          </w:tcPr>
+          <w:p>
+            <w:r>
+              <w:t>Counter</w:t>
             </w:r>
           </w:p>
         </w:tc>
@@ -2847,31 +2755,35 @@
       <w:tr>
         <w:tc>
           <w:tcPr>
-            <w:tcW w:w="3919" w:type="dxa"/>
-          </w:tcPr>
-          <w:p>
-            <w:r>
-              <w:t>Tenancy</w:t>
-            </w:r>
-          </w:p>
-        </w:tc>
-        <w:tc>
-          <w:tcPr>
-            <w:tcW w:w="2679" w:type="dxa"/>
-          </w:tcPr>
-          <w:p>
-            <w:r>
-              <w:t>String</w:t>
-            </w:r>
-          </w:p>
-        </w:tc>
-        <w:tc>
-          <w:tcPr>
-            <w:tcW w:w="2752" w:type="dxa"/>
-          </w:tcPr>
-          <w:p>
-            <w:r>
-              <w:t>Tenancy</w:t>
+            <w:tcW w:w="3691" w:type="dxa"/>
+          </w:tcPr>
+          <w:p>
+            <w:proofErr w:type="spellStart"/>
+            <w:r>
+              <w:t>ReceivePackets</w:t>
+            </w:r>
+            <w:proofErr w:type="spellEnd"/>
+          </w:p>
+        </w:tc>
+        <w:tc>
+          <w:tcPr>
+            <w:tcW w:w="1072" w:type="dxa"/>
+          </w:tcPr>
+          <w:p>
+            <w:proofErr w:type="spellStart"/>
+            <w:r>
+              <w:t>LongLong</w:t>
+            </w:r>
+            <w:proofErr w:type="spellEnd"/>
+          </w:p>
+        </w:tc>
+        <w:tc>
+          <w:tcPr>
+            <w:tcW w:w="4587" w:type="dxa"/>
+          </w:tcPr>
+          <w:p>
+            <w:r>
+              <w:t>Counter</w:t>
             </w:r>
           </w:p>
         </w:tc>
@@ -2879,33 +2791,33 @@
       <w:tr>
         <w:tc>
           <w:tcPr>
-            <w:tcW w:w="3919" w:type="dxa"/>
+            <w:tcW w:w="3691" w:type="dxa"/>
           </w:tcPr>
           <w:p>
             <w:proofErr w:type="spellStart"/>
             <w:r>
-              <w:t>SecurityValue</w:t>
+              <w:t>LinkSpecificRecoveryFlags</w:t>
             </w:r>
             <w:proofErr w:type="spellEnd"/>
           </w:p>
         </w:tc>
         <w:tc>
           <w:tcPr>
-            <w:tcW w:w="2679" w:type="dxa"/>
-          </w:tcPr>
-          <w:p>
-            <w:r>
-              <w:t>String</w:t>
-            </w:r>
-          </w:p>
-        </w:tc>
-        <w:tc>
-          <w:tcPr>
-            <w:tcW w:w="2752" w:type="dxa"/>
-          </w:tcPr>
-          <w:p>
-            <w:r>
-              <w:t>Security Property Value</w:t>
+            <w:tcW w:w="1072" w:type="dxa"/>
+          </w:tcPr>
+          <w:p>
+            <w:r>
+              <w:t>Integer</w:t>
+            </w:r>
+          </w:p>
+        </w:tc>
+        <w:tc>
+          <w:tcPr>
+            <w:tcW w:w="4587" w:type="dxa"/>
+          </w:tcPr>
+          <w:p>
+            <w:r>
+              <w:t>How many times have we recovered from an error?</w:t>
             </w:r>
           </w:p>
         </w:tc>
@@ -2913,19 +2825,605 @@
       <w:tr>
         <w:tc>
           <w:tcPr>
-            <w:tcW w:w="3919" w:type="dxa"/>
+            <w:tcW w:w="3691" w:type="dxa"/>
           </w:tcPr>
           <w:p>
             <w:proofErr w:type="spellStart"/>
             <w:r>
+              <w:t>QueueBufferOverrun</w:t>
+            </w:r>
+            <w:proofErr w:type="spellEnd"/>
+          </w:p>
+        </w:tc>
+        <w:tc>
+          <w:tcPr>
+            <w:tcW w:w="1072" w:type="dxa"/>
+          </w:tcPr>
+          <w:p>
+            <w:r>
+              <w:t>Boolean</w:t>
+            </w:r>
+          </w:p>
+        </w:tc>
+        <w:tc>
+          <w:tcPr>
+            <w:tcW w:w="4587" w:type="dxa"/>
+          </w:tcPr>
+          <w:p>
+            <w:r>
+              <w:t>We ran over the buffer?</w:t>
+            </w:r>
+          </w:p>
+        </w:tc>
+      </w:tr>
+      <w:tr>
+        <w:tc>
+          <w:tcPr>
+            <w:tcW w:w="3691" w:type="dxa"/>
+          </w:tcPr>
+          <w:p>
+            <w:r>
+              <w:t>LinkCharacteristic1</w:t>
+            </w:r>
+          </w:p>
+        </w:tc>
+        <w:tc>
+          <w:tcPr>
+            <w:tcW w:w="1072" w:type="dxa"/>
+          </w:tcPr>
+          <w:p>
+            <w:r>
+              <w:t>String</w:t>
+            </w:r>
+          </w:p>
+        </w:tc>
+        <w:tc>
+          <w:tcPr>
+            <w:tcW w:w="4587" w:type="dxa"/>
+          </w:tcPr>
+          <w:p>
+            <w:r>
+              <w:t>Sunfish Resource Characteristic</w:t>
+            </w:r>
+          </w:p>
+        </w:tc>
+      </w:tr>
+      <w:tr>
+        <w:tc>
+          <w:tcPr>
+            <w:tcW w:w="3691" w:type="dxa"/>
+          </w:tcPr>
+          <w:p>
+            <w:r>
+              <w:t>LinkCharacteristic</w:t>
+            </w:r>
+            <w:r>
+              <w:t>2</w:t>
+            </w:r>
+          </w:p>
+        </w:tc>
+        <w:tc>
+          <w:tcPr>
+            <w:tcW w:w="1072" w:type="dxa"/>
+          </w:tcPr>
+          <w:p>
+            <w:r>
+              <w:t>String</w:t>
+            </w:r>
+          </w:p>
+        </w:tc>
+        <w:tc>
+          <w:tcPr>
+            <w:tcW w:w="4587" w:type="dxa"/>
+          </w:tcPr>
+          <w:p>
+            <w:r>
+              <w:t>Sunfish Resource Characteristic</w:t>
+            </w:r>
+          </w:p>
+        </w:tc>
+      </w:tr>
+      <w:tr>
+        <w:tc>
+          <w:tcPr>
+            <w:tcW w:w="3691" w:type="dxa"/>
+          </w:tcPr>
+          <w:p>
+            <w:r>
+              <w:t>LinkCharacteristic</w:t>
+            </w:r>
+            <w:r>
+              <w:t>3</w:t>
+            </w:r>
+          </w:p>
+        </w:tc>
+        <w:tc>
+          <w:tcPr>
+            <w:tcW w:w="1072" w:type="dxa"/>
+          </w:tcPr>
+          <w:p>
+            <w:r>
+              <w:t>String</w:t>
+            </w:r>
+          </w:p>
+        </w:tc>
+        <w:tc>
+          <w:tcPr>
+            <w:tcW w:w="4587" w:type="dxa"/>
+          </w:tcPr>
+          <w:p>
+            <w:r>
+              <w:t>Sunfish Resource Characteristic</w:t>
+            </w:r>
+          </w:p>
+        </w:tc>
+      </w:tr>
+      <w:tr>
+        <w:tc>
+          <w:tcPr>
+            <w:tcW w:w="3691" w:type="dxa"/>
+          </w:tcPr>
+          <w:p>
+            <w:r>
+              <w:t>LinkCharacteristic</w:t>
+            </w:r>
+            <w:r>
+              <w:t>4</w:t>
+            </w:r>
+          </w:p>
+        </w:tc>
+        <w:tc>
+          <w:tcPr>
+            <w:tcW w:w="1072" w:type="dxa"/>
+          </w:tcPr>
+          <w:p>
+            <w:r>
+              <w:t>String</w:t>
+            </w:r>
+          </w:p>
+        </w:tc>
+        <w:tc>
+          <w:tcPr>
+            <w:tcW w:w="4587" w:type="dxa"/>
+          </w:tcPr>
+          <w:p>
+            <w:r>
+              <w:t>Sunfish Resource Characteristic</w:t>
+            </w:r>
+          </w:p>
+        </w:tc>
+      </w:tr>
+      <w:tr>
+        <w:tc>
+          <w:tcPr>
+            <w:tcW w:w="3691" w:type="dxa"/>
+          </w:tcPr>
+          <w:p>
+            <w:r>
+              <w:t>LinkCharacteristic</w:t>
+            </w:r>
+            <w:r>
+              <w:t>5</w:t>
+            </w:r>
+          </w:p>
+        </w:tc>
+        <w:tc>
+          <w:tcPr>
+            <w:tcW w:w="1072" w:type="dxa"/>
+          </w:tcPr>
+          <w:p>
+            <w:r>
+              <w:t>String</w:t>
+            </w:r>
+          </w:p>
+        </w:tc>
+        <w:tc>
+          <w:tcPr>
+            <w:tcW w:w="4587" w:type="dxa"/>
+          </w:tcPr>
+          <w:p>
+            <w:r>
+              <w:t>Sunfish Resource Characteristic</w:t>
+            </w:r>
+          </w:p>
+        </w:tc>
+      </w:tr>
+      <w:tr>
+        <w:tc>
+          <w:tcPr>
+            <w:tcW w:w="3691" w:type="dxa"/>
+          </w:tcPr>
+          <w:p>
+            <w:r>
+              <w:t>LinkCharacteristic</w:t>
+            </w:r>
+            <w:r>
+              <w:t>6</w:t>
+            </w:r>
+          </w:p>
+        </w:tc>
+        <w:tc>
+          <w:tcPr>
+            <w:tcW w:w="1072" w:type="dxa"/>
+          </w:tcPr>
+          <w:p>
+            <w:r>
+              <w:t>String</w:t>
+            </w:r>
+          </w:p>
+        </w:tc>
+        <w:tc>
+          <w:tcPr>
+            <w:tcW w:w="4587" w:type="dxa"/>
+          </w:tcPr>
+          <w:p>
+            <w:r>
+              <w:t>Sunfish Resource Characteristic</w:t>
+            </w:r>
+          </w:p>
+        </w:tc>
+      </w:tr>
+      <w:tr>
+        <w:tc>
+          <w:tcPr>
+            <w:tcW w:w="3691" w:type="dxa"/>
+          </w:tcPr>
+          <w:p>
+            <w:r>
+              <w:t>LinkCharacteristic</w:t>
+            </w:r>
+            <w:r>
+              <w:t>7</w:t>
+            </w:r>
+          </w:p>
+        </w:tc>
+        <w:tc>
+          <w:tcPr>
+            <w:tcW w:w="1072" w:type="dxa"/>
+          </w:tcPr>
+          <w:p>
+            <w:r>
+              <w:t>String</w:t>
+            </w:r>
+          </w:p>
+        </w:tc>
+        <w:tc>
+          <w:tcPr>
+            <w:tcW w:w="4587" w:type="dxa"/>
+          </w:tcPr>
+          <w:p>
+            <w:r>
+              <w:t>Sunfish Resource Characteristic</w:t>
+            </w:r>
+          </w:p>
+        </w:tc>
+      </w:tr>
+      <w:tr>
+        <w:tc>
+          <w:tcPr>
+            <w:tcW w:w="3691" w:type="dxa"/>
+          </w:tcPr>
+          <w:p>
+            <w:r>
+              <w:t>LinkCharacteristic</w:t>
+            </w:r>
+            <w:r>
+              <w:t>8</w:t>
+            </w:r>
+          </w:p>
+        </w:tc>
+        <w:tc>
+          <w:tcPr>
+            <w:tcW w:w="1072" w:type="dxa"/>
+          </w:tcPr>
+          <w:p>
+            <w:r>
+              <w:t>String</w:t>
+            </w:r>
+          </w:p>
+        </w:tc>
+        <w:tc>
+          <w:tcPr>
+            <w:tcW w:w="4587" w:type="dxa"/>
+          </w:tcPr>
+          <w:p>
+            <w:r>
+              <w:t>Sunfish Resource Characteristic</w:t>
+            </w:r>
+          </w:p>
+        </w:tc>
+      </w:tr>
+      <w:tr>
+        <w:tc>
+          <w:tcPr>
+            <w:tcW w:w="3691" w:type="dxa"/>
+          </w:tcPr>
+          <w:p>
+            <w:r>
+              <w:t>LinkCharacteristic</w:t>
+            </w:r>
+            <w:r>
+              <w:t>9</w:t>
+            </w:r>
+          </w:p>
+        </w:tc>
+        <w:tc>
+          <w:tcPr>
+            <w:tcW w:w="1072" w:type="dxa"/>
+          </w:tcPr>
+          <w:p>
+            <w:r>
+              <w:t>String</w:t>
+            </w:r>
+          </w:p>
+        </w:tc>
+        <w:tc>
+          <w:tcPr>
+            <w:tcW w:w="4587" w:type="dxa"/>
+          </w:tcPr>
+          <w:p>
+            <w:r>
+              <w:t>Sunfish Resource Characteristic</w:t>
+            </w:r>
+          </w:p>
+        </w:tc>
+      </w:tr>
+      <w:tr>
+        <w:tc>
+          <w:tcPr>
+            <w:tcW w:w="3691" w:type="dxa"/>
+          </w:tcPr>
+          <w:p>
+            <w:r>
+              <w:t>LinkCharacteristic1</w:t>
+            </w:r>
+            <w:r>
+              <w:t>0</w:t>
+            </w:r>
+          </w:p>
+        </w:tc>
+        <w:tc>
+          <w:tcPr>
+            <w:tcW w:w="1072" w:type="dxa"/>
+          </w:tcPr>
+          <w:p>
+            <w:r>
+              <w:t>String</w:t>
+            </w:r>
+          </w:p>
+        </w:tc>
+        <w:tc>
+          <w:tcPr>
+            <w:tcW w:w="4587" w:type="dxa"/>
+          </w:tcPr>
+          <w:p>
+            <w:r>
+              <w:t>Sunfish Resource Characteristic</w:t>
+            </w:r>
+          </w:p>
+        </w:tc>
+      </w:tr>
+      <w:tr>
+        <w:tc>
+          <w:tcPr>
+            <w:tcW w:w="3691" w:type="dxa"/>
+          </w:tcPr>
+          <w:p>
+            <w:r>
+              <w:t>Message</w:t>
+            </w:r>
+          </w:p>
+        </w:tc>
+        <w:tc>
+          <w:tcPr>
+            <w:tcW w:w="1072" w:type="dxa"/>
+          </w:tcPr>
+          <w:p>
+            <w:r>
+              <w:t>String</w:t>
+            </w:r>
+          </w:p>
+        </w:tc>
+        <w:tc>
+          <w:tcPr>
+            <w:tcW w:w="4587" w:type="dxa"/>
+          </w:tcPr>
+          <w:p>
+            <w:r>
+              <w:t xml:space="preserve">Event Message </w:t>
+            </w:r>
+          </w:p>
+        </w:tc>
+      </w:tr>
+      <w:tr>
+        <w:tc>
+          <w:tcPr>
+            <w:tcW w:w="3691" w:type="dxa"/>
+          </w:tcPr>
+          <w:p>
+            <w:proofErr w:type="spellStart"/>
+            <w:r>
+              <w:lastRenderedPageBreak/>
+              <w:t>MessageID</w:t>
+            </w:r>
+            <w:proofErr w:type="spellEnd"/>
+          </w:p>
+        </w:tc>
+        <w:tc>
+          <w:tcPr>
+            <w:tcW w:w="1072" w:type="dxa"/>
+          </w:tcPr>
+          <w:p>
+            <w:r>
+              <w:t>Integer</w:t>
+            </w:r>
+          </w:p>
+        </w:tc>
+        <w:tc>
+          <w:tcPr>
+            <w:tcW w:w="4587" w:type="dxa"/>
+          </w:tcPr>
+          <w:p>
+            <w:r>
+              <w:t>Event Message ID</w:t>
+            </w:r>
+          </w:p>
+        </w:tc>
+      </w:tr>
+      <w:tr>
+        <w:tc>
+          <w:tcPr>
+            <w:tcW w:w="3691" w:type="dxa"/>
+          </w:tcPr>
+          <w:p>
+            <w:proofErr w:type="spellStart"/>
+            <w:r>
+              <w:t>ProposedResolution</w:t>
+            </w:r>
+            <w:proofErr w:type="spellEnd"/>
+          </w:p>
+        </w:tc>
+        <w:tc>
+          <w:tcPr>
+            <w:tcW w:w="1072" w:type="dxa"/>
+          </w:tcPr>
+          <w:p>
+            <w:r>
+              <w:t>String</w:t>
+            </w:r>
+          </w:p>
+        </w:tc>
+        <w:tc>
+          <w:tcPr>
+            <w:tcW w:w="4587" w:type="dxa"/>
+          </w:tcPr>
+          <w:p>
+            <w:r>
+              <w:t>Error Event BMC Proposed Resolution Message</w:t>
+            </w:r>
+          </w:p>
+        </w:tc>
+      </w:tr>
+      <w:tr>
+        <w:tc>
+          <w:tcPr>
+            <w:tcW w:w="3691" w:type="dxa"/>
+          </w:tcPr>
+          <w:p>
+            <w:proofErr w:type="spellStart"/>
+            <w:r>
+              <w:t>ResourceLocationPath</w:t>
+            </w:r>
+            <w:proofErr w:type="spellEnd"/>
+          </w:p>
+        </w:tc>
+        <w:tc>
+          <w:tcPr>
+            <w:tcW w:w="1072" w:type="dxa"/>
+          </w:tcPr>
+          <w:p>
+            <w:r>
+              <w:t>String</w:t>
+            </w:r>
+          </w:p>
+        </w:tc>
+        <w:tc>
+          <w:tcPr>
+            <w:tcW w:w="4587" w:type="dxa"/>
+          </w:tcPr>
+          <w:p>
+            <w:r>
+              <w:t>Reference Resource location path in Sunfish tree</w:t>
+            </w:r>
+          </w:p>
+        </w:tc>
+      </w:tr>
+      <w:tr>
+        <w:tc>
+          <w:tcPr>
+            <w:tcW w:w="3691" w:type="dxa"/>
+          </w:tcPr>
+          <w:p>
+            <w:r>
+              <w:t>Tenancy</w:t>
+            </w:r>
+          </w:p>
+        </w:tc>
+        <w:tc>
+          <w:tcPr>
+            <w:tcW w:w="1072" w:type="dxa"/>
+          </w:tcPr>
+          <w:p>
+            <w:r>
+              <w:t>String</w:t>
+            </w:r>
+          </w:p>
+        </w:tc>
+        <w:tc>
+          <w:tcPr>
+            <w:tcW w:w="4587" w:type="dxa"/>
+          </w:tcPr>
+          <w:p>
+            <w:r>
+              <w:t>Tenancy</w:t>
+            </w:r>
+          </w:p>
+        </w:tc>
+      </w:tr>
+      <w:tr>
+        <w:tc>
+          <w:tcPr>
+            <w:tcW w:w="3691" w:type="dxa"/>
+          </w:tcPr>
+          <w:p>
+            <w:bookmarkStart w:id="0" w:name="_Hlk147769001"/>
+            <w:proofErr w:type="spellStart"/>
+            <w:r>
+              <w:t>SecurityValue</w:t>
+            </w:r>
+            <w:bookmarkEnd w:id="0"/>
+            <w:proofErr w:type="spellEnd"/>
+          </w:p>
+        </w:tc>
+        <w:tc>
+          <w:tcPr>
+            <w:tcW w:w="1072" w:type="dxa"/>
+          </w:tcPr>
+          <w:p>
+            <w:r>
+              <w:t>String</w:t>
+            </w:r>
+          </w:p>
+        </w:tc>
+        <w:tc>
+          <w:tcPr>
+            <w:tcW w:w="4587" w:type="dxa"/>
+          </w:tcPr>
+          <w:p>
+            <w:r>
+              <w:t>Security Property Value</w:t>
+            </w:r>
+          </w:p>
+        </w:tc>
+      </w:tr>
+      <w:tr>
+        <w:tc>
+          <w:tcPr>
+            <w:tcW w:w="3691" w:type="dxa"/>
+          </w:tcPr>
+          <w:p>
+            <w:bookmarkStart w:id="1" w:name="_Hlk147768957"/>
+            <w:proofErr w:type="spellStart"/>
+            <w:r>
               <w:t>SecurityAssociation</w:t>
             </w:r>
+            <w:bookmarkEnd w:id="1"/>
             <w:proofErr w:type="spellEnd"/>
           </w:p>
         </w:tc>
         <w:tc>
           <w:tcPr>
-            <w:tcW w:w="2679" w:type="dxa"/>
+            <w:tcW w:w="1072" w:type="dxa"/>
           </w:tcPr>
           <w:p>
             <w:r>
@@ -2935,7 +3433,7 @@
         </w:tc>
         <w:tc>
           <w:tcPr>
-            <w:tcW w:w="2752" w:type="dxa"/>
+            <w:tcW w:w="4587" w:type="dxa"/>
           </w:tcPr>
           <w:p>
             <w:r>
@@ -3006,10 +3504,401 @@
       </w:r>
     </w:p>
     <w:p>
+      <w:pPr>
+        <w:tabs>
+          <w:tab w:val="left" w:pos="2115"/>
+        </w:tabs>
+      </w:pPr>
+      <w:r>
+        <w:tab/>
+      </w:r>
+    </w:p>
+    <w:p>
+      <w:pPr>
+        <w:shd w:val="clear" w:color="auto" w:fill="FFFFFF" w:themeFill="background1"/>
+      </w:pPr>
+      <w:proofErr w:type="spellStart"/>
+      <w:r>
+        <w:t>g.V</w:t>
+      </w:r>
+      <w:proofErr w:type="spellEnd"/>
+      <w:r>
+        <w:t>(4136).</w:t>
+      </w:r>
+      <w:proofErr w:type="spellStart"/>
+      <w:r>
+        <w:t>addE</w:t>
+      </w:r>
+      <w:proofErr w:type="spellEnd"/>
+      <w:r>
+        <w:t>('Nic 1 LID Nic 2</w:t>
+      </w:r>
+      <w:r>
+        <w:t xml:space="preserve"> </w:t>
+      </w:r>
+      <w:r>
+        <w:t>LID').to(__.V(4272)).</w:t>
+      </w:r>
+      <w:r>
+        <w:t>.property(‘</w:t>
+      </w:r>
+      <w:r>
+        <w:t>ResourceName</w:t>
+      </w:r>
+      <w:r>
+        <w:t>’,’ResourceName’).property(‘</w:t>
+      </w:r>
+      <w:r>
+        <w:t>ComposerID</w:t>
+      </w:r>
+      <w:r>
+        <w:t>’,’ComposerID’)</w:t>
+      </w:r>
+      <w:r>
+        <w:t>.property(‘ConnectionType‘,‘</w:t>
+      </w:r>
+      <w:r>
+        <w:t>ConnectionType</w:t>
+      </w:r>
+      <w:r>
+        <w:t>’).property(</w:t>
+      </w:r>
+      <w:r>
+        <w:t>ConnectionVersion</w:t>
+      </w:r>
+      <w:r>
+        <w:t>,ConnectionVersion’)</w:t>
+      </w:r>
+      <w:r>
+        <w:t xml:space="preserve"> </w:t>
+      </w:r>
+      <w:r>
+        <w:t>.property(‘</w:t>
+      </w:r>
+      <w:r>
+        <w:t>LinkSpeed</w:t>
+      </w:r>
+      <w:r>
+        <w:t>’,’LinkSpeed’).property(‘</w:t>
+      </w:r>
+      <w:r>
+        <w:t>Manufacturer</w:t>
+      </w:r>
+      <w:r>
+        <w:t>’,’Manufacturer’).property(‘</w:t>
+      </w:r>
+      <w:r>
+        <w:t>FECN</w:t>
+      </w:r>
+      <w:r>
+        <w:t>’,’FECN’)</w:t>
+      </w:r>
+      <w:r>
+        <w:t xml:space="preserve"> </w:t>
+      </w:r>
+      <w:r>
+        <w:t>.property(‘</w:t>
+      </w:r>
+      <w:r>
+        <w:t>BECN</w:t>
+      </w:r>
+      <w:r>
+        <w:t>’,’BECN’).property(‘</w:t>
+      </w:r>
+      <w:r>
+        <w:t>P</w:t>
+      </w:r>
+      <w:r>
+        <w:t>e</w:t>
+      </w:r>
+      <w:r>
+        <w:t>rformanceIssues</w:t>
+      </w:r>
+      <w:r>
+        <w:t>’,’PerformanceIssues’)</w:t>
+      </w:r>
+      <w:r>
+        <w:t xml:space="preserve"> </w:t>
+      </w:r>
+      <w:r>
+        <w:t>.property(‘</w:t>
+      </w:r>
+      <w:r>
+        <w:t>BytesTransmitted</w:t>
+      </w:r>
+      <w:r>
+        <w:t>’,’BytesTransmitted’).property(‘BytesReceived’,‘</w:t>
+      </w:r>
+      <w:r>
+        <w:t>BytesReceived</w:t>
+      </w:r>
+      <w:r>
+        <w:t>’).property(TransmitDiscards’,’</w:t>
+      </w:r>
+      <w:r>
+        <w:t>Transmit</w:t>
+      </w:r>
+      <w:r>
+        <w:t>Discard</w:t>
+      </w:r>
+      <w:r>
+        <w:t>s</w:t>
+      </w:r>
+      <w:r>
+        <w:t>’).property(TransmitPackets’,’</w:t>
+      </w:r>
+      <w:r>
+        <w:t>TransmitPackets</w:t>
+      </w:r>
+      <w:r>
+        <w:t>’).property(‘</w:t>
+      </w:r>
+      <w:r>
+        <w:t>ReceivePackets</w:t>
+      </w:r>
+      <w:r>
+        <w:t>’,’ReceivePackets’).property(‘</w:t>
+      </w:r>
+      <w:r>
+        <w:t>LinkSpecificRecoveryFlags</w:t>
+      </w:r>
+      <w:r>
+        <w:t>’,’</w:t>
+      </w:r>
+      <w:r>
+        <w:t>LinkSpecificRecoveryFlags’).property(‘</w:t>
+      </w:r>
+      <w:r>
+        <w:t>QueueBufferOverrun</w:t>
+      </w:r>
+      <w:r>
+        <w:t>’,’QueueBufferOverrun’).property(‘</w:t>
+      </w:r>
+      <w:r>
+        <w:t>LinkCharacteristic1</w:t>
+      </w:r>
+      <w:r>
+        <w:t>’,‘</w:t>
+      </w:r>
+      <w:r>
+        <w:t>LinkCharacteristic1</w:t>
+      </w:r>
+      <w:r>
+        <w:t>’).property(‘</w:t>
+      </w:r>
+      <w:r>
+        <w:t>LinkCharacteristic</w:t>
+      </w:r>
+      <w:r>
+        <w:t>2’.‘</w:t>
+      </w:r>
+      <w:r>
+        <w:t>LinkCharacteristic</w:t>
+      </w:r>
+      <w:r>
+        <w:t>2</w:t>
+      </w:r>
+      <w:r>
+        <w:t>’).property(‘</w:t>
+      </w:r>
+      <w:r>
+        <w:t>LinkCharacteristic</w:t>
+      </w:r>
+      <w:r>
+        <w:t>3,‘</w:t>
+      </w:r>
+      <w:r>
+        <w:t>LinkCharacteristic</w:t>
+      </w:r>
+      <w:r>
+        <w:t>3</w:t>
+      </w:r>
+      <w:r>
+        <w:t>’).property(‘</w:t>
+      </w:r>
+      <w:r>
+        <w:t>LinkCharacteristic</w:t>
+      </w:r>
+      <w:r>
+        <w:t>4‘,‘</w:t>
+      </w:r>
+      <w:r>
+        <w:t>LinkCharacteristic</w:t>
+      </w:r>
+      <w:r>
+        <w:t>4</w:t>
+      </w:r>
+      <w:r>
+        <w:t>’).property(‘</w:t>
+      </w:r>
+      <w:r>
+        <w:t>LinkCharacteristic</w:t>
+      </w:r>
+      <w:r>
+        <w:t>5‘,’</w:t>
+      </w:r>
+      <w:r>
+        <w:t>LinkCharacteristic</w:t>
+      </w:r>
+      <w:r>
+        <w:t>5</w:t>
+      </w:r>
+      <w:r>
+        <w:t>’)</w:t>
+      </w:r>
+      <w:r>
+        <w:t>.property(‘</w:t>
+      </w:r>
+      <w:r>
+        <w:t>LinkCharacteristic</w:t>
+      </w:r>
+      <w:r>
+        <w:t>6</w:t>
+      </w:r>
+      <w:r>
+        <w:t>’,‘</w:t>
+      </w:r>
+      <w:r>
+        <w:t>LinkCharacteristic</w:t>
+      </w:r>
+      <w:r>
+        <w:t>6</w:t>
+      </w:r>
+      <w:r>
+        <w:t>’).property(‘</w:t>
+      </w:r>
+      <w:r>
+        <w:t>LinkCharacteristic</w:t>
+      </w:r>
+      <w:r>
+        <w:t>7</w:t>
+      </w:r>
+      <w:r>
+        <w:t>’,‘</w:t>
+      </w:r>
+      <w:r>
+        <w:t>LinkCharacteristic</w:t>
+      </w:r>
+      <w:r>
+        <w:t>7</w:t>
+      </w:r>
+      <w:r>
+        <w:t>’).property(‘</w:t>
+      </w:r>
+      <w:r>
+        <w:t>LinkCharacteristic</w:t>
+      </w:r>
+      <w:r>
+        <w:t>8</w:t>
+      </w:r>
+      <w:r>
+        <w:t>’,‘</w:t>
+      </w:r>
+      <w:r>
+        <w:t>LinkCharacteristic</w:t>
+      </w:r>
+      <w:r>
+        <w:t>8’).property(‘</w:t>
+      </w:r>
+      <w:r>
+        <w:t>LinkCharacteristic</w:t>
+      </w:r>
+      <w:r>
+        <w:t>9</w:t>
+      </w:r>
+      <w:r>
+        <w:t>’</w:t>
+      </w:r>
+      <w:r>
+        <w:t>,</w:t>
+      </w:r>
+      <w:r>
+        <w:t>‘</w:t>
+      </w:r>
+      <w:r>
+        <w:t>LinkCharacteristic</w:t>
+      </w:r>
+      <w:r>
+        <w:t>9’)</w:t>
+      </w:r>
+      <w:r>
+        <w:t>.property(‘LinkCharacteristic10’,‘</w:t>
+      </w:r>
+      <w:r>
+        <w:t>LinkCharacteristic10</w:t>
+      </w:r>
+      <w:r>
+        <w:t>’).property(‘</w:t>
+      </w:r>
+      <w:r>
+        <w:t>Message</w:t>
+      </w:r>
+      <w:r>
+        <w:t>’,’Message’).property(‘</w:t>
+      </w:r>
+      <w:r>
+        <w:t>MessageID</w:t>
+      </w:r>
+      <w:r>
+        <w:t>’,’Message</w:t>
+      </w:r>
+      <w:r>
+        <w:t xml:space="preserve"> </w:t>
+      </w:r>
+      <w:r>
+        <w:t>ID’).property(</w:t>
+      </w:r>
+      <w:r>
+        <w:t>‘</w:t>
+      </w:r>
+      <w:proofErr w:type="spellStart"/>
+      <w:r>
+        <w:t>ProposedResolution</w:t>
+      </w:r>
+      <w:proofErr w:type="spellEnd"/>
+      <w:r>
+        <w:t>’,‘Proposed Resolution‘).property(‘</w:t>
+      </w:r>
+      <w:proofErr w:type="spellStart"/>
+      <w:r>
+        <w:t>ResourceLocationPath</w:t>
+      </w:r>
+      <w:proofErr w:type="spellEnd"/>
+      <w:r>
+        <w:t>’,’Resource Path’).property(‘Tenancy‘,‘</w:t>
+      </w:r>
+      <w:r>
+        <w:t>Tenancy</w:t>
+      </w:r>
+      <w:r>
+        <w:t>’).property(‘</w:t>
+      </w:r>
+      <w:r>
+        <w:t>SecurityValue</w:t>
+      </w:r>
+      <w:r>
+        <w:t>’,’Security</w:t>
+      </w:r>
+      <w:r>
+        <w:t xml:space="preserve"> </w:t>
+      </w:r>
+      <w:r>
+        <w:t>Value’).property(‘</w:t>
+      </w:r>
+      <w:proofErr w:type="spellStart"/>
+      <w:r>
+        <w:t>SecurityAssociation</w:t>
+      </w:r>
+      <w:proofErr w:type="spellEnd"/>
+      <w:r>
+        <w:t>’,’Security Association’)</w:t>
+      </w:r>
+    </w:p>
+    <w:p/>
+    <w:p>
       <w:proofErr w:type="spellStart"/>
       <w:proofErr w:type="gramStart"/>
       <w:r>
-        <w:lastRenderedPageBreak/>
         <w:t>g.E</w:t>
       </w:r>
       <w:proofErr w:type="spellEnd"/>
@@ -3061,9 +3950,1700 @@
       </w:r>
       <w:proofErr w:type="gramEnd"/>
       <w:r>
-        <w:t>4136-Nic 1 LID Nic 2 LID-&gt;4272]</w:t>
+        <w:t>4136-Nic 1 LID Nic 2 LID-&gt;4272</w:t>
       </w:r>
     </w:p>
+    <w:p/>
+    <w:p>
+      <w:hyperlink r:id="rId5" w:history="1">
+        <w:r>
+          <w:rPr>
+            <w:rStyle w:val="Hyperlink"/>
+          </w:rPr>
+          <w:t xml:space="preserve">Using Python - </w:t>
+        </w:r>
+        <w:proofErr w:type="spellStart"/>
+        <w:r>
+          <w:rPr>
+            <w:rStyle w:val="Hyperlink"/>
+          </w:rPr>
+          <w:t>JanusGraph</w:t>
+        </w:r>
+        <w:proofErr w:type="spellEnd"/>
+      </w:hyperlink>
+    </w:p>
+    <w:p/>
+    <w:p>
+      <w:pPr>
+        <w:spacing w:before="100" w:beforeAutospacing="1" w:after="100" w:afterAutospacing="1" w:line="240" w:lineRule="auto"/>
+        <w:rPr>
+          <w:rFonts w:ascii="Helvetica" w:eastAsia="Times New Roman" w:hAnsi="Helvetica" w:cs="Helvetica"/>
+          <w:kern w:val="0"/>
+          <w:sz w:val="24"/>
+          <w:szCs w:val="24"/>
+          <w14:ligatures w14:val="none"/>
+        </w:rPr>
+      </w:pPr>
+      <w:r>
+        <w:rPr>
+          <w:rFonts w:ascii="Helvetica" w:eastAsia="Times New Roman" w:hAnsi="Helvetica" w:cs="Helvetica"/>
+          <w:kern w:val="0"/>
+          <w:sz w:val="24"/>
+          <w:szCs w:val="24"/>
+          <w14:ligatures w14:val="none"/>
+        </w:rPr>
+        <w:t xml:space="preserve">Some Gremlin </w:t>
+      </w:r>
+      <w:proofErr w:type="gramStart"/>
+      <w:r>
+        <w:rPr>
+          <w:rFonts w:ascii="Helvetica" w:eastAsia="Times New Roman" w:hAnsi="Helvetica" w:cs="Helvetica"/>
+          <w:kern w:val="0"/>
+          <w:sz w:val="24"/>
+          <w:szCs w:val="24"/>
+          <w14:ligatures w14:val="none"/>
+        </w:rPr>
+        <w:t>step</w:t>
+      </w:r>
+      <w:proofErr w:type="gramEnd"/>
+      <w:r>
+        <w:rPr>
+          <w:rFonts w:ascii="Helvetica" w:eastAsia="Times New Roman" w:hAnsi="Helvetica" w:cs="Helvetica"/>
+          <w:kern w:val="0"/>
+          <w:sz w:val="24"/>
+          <w:szCs w:val="24"/>
+          <w14:ligatures w14:val="none"/>
+        </w:rPr>
+        <w:t xml:space="preserve"> and predicate names are reserved words in Python. Those names are simply postfixed with </w:t>
+      </w:r>
+      <w:r>
+        <w:rPr>
+          <w:rFonts w:ascii="Consolas" w:eastAsia="Times New Roman" w:hAnsi="Consolas" w:cs="Courier New"/>
+          <w:kern w:val="0"/>
+          <w:sz w:val="20"/>
+          <w:szCs w:val="20"/>
+          <w14:ligatures w14:val="none"/>
+        </w:rPr>
+        <w:t>_</w:t>
+      </w:r>
+      <w:r>
+        <w:rPr>
+          <w:rFonts w:ascii="Helvetica" w:eastAsia="Times New Roman" w:hAnsi="Helvetica" w:cs="Helvetica"/>
+          <w:kern w:val="0"/>
+          <w:sz w:val="24"/>
+          <w:szCs w:val="24"/>
+          <w14:ligatures w14:val="none"/>
+        </w:rPr>
+        <w:t> in Gremlin-Python, e.g., </w:t>
+      </w:r>
+      <w:proofErr w:type="gramStart"/>
+      <w:r>
+        <w:rPr>
+          <w:rFonts w:ascii="Consolas" w:eastAsia="Times New Roman" w:hAnsi="Consolas" w:cs="Courier New"/>
+          <w:kern w:val="0"/>
+          <w:sz w:val="20"/>
+          <w:szCs w:val="20"/>
+          <w14:ligatures w14:val="none"/>
+        </w:rPr>
+        <w:t>in(</w:t>
+      </w:r>
+      <w:proofErr w:type="gramEnd"/>
+      <w:r>
+        <w:rPr>
+          <w:rFonts w:ascii="Consolas" w:eastAsia="Times New Roman" w:hAnsi="Consolas" w:cs="Courier New"/>
+          <w:kern w:val="0"/>
+          <w:sz w:val="20"/>
+          <w:szCs w:val="20"/>
+          <w14:ligatures w14:val="none"/>
+        </w:rPr>
+        <w:t>)</w:t>
+      </w:r>
+      <w:r>
+        <w:rPr>
+          <w:rFonts w:ascii="Helvetica" w:eastAsia="Times New Roman" w:hAnsi="Helvetica" w:cs="Helvetica"/>
+          <w:kern w:val="0"/>
+          <w:sz w:val="24"/>
+          <w:szCs w:val="24"/>
+          <w14:ligatures w14:val="none"/>
+        </w:rPr>
+        <w:t> becomes </w:t>
+      </w:r>
+      <w:r>
+        <w:rPr>
+          <w:rFonts w:ascii="Consolas" w:eastAsia="Times New Roman" w:hAnsi="Consolas" w:cs="Courier New"/>
+          <w:kern w:val="0"/>
+          <w:sz w:val="20"/>
+          <w:szCs w:val="20"/>
+          <w14:ligatures w14:val="none"/>
+        </w:rPr>
+        <w:t>in_()</w:t>
+      </w:r>
+      <w:r>
+        <w:rPr>
+          <w:rFonts w:ascii="Helvetica" w:eastAsia="Times New Roman" w:hAnsi="Helvetica" w:cs="Helvetica"/>
+          <w:kern w:val="0"/>
+          <w:sz w:val="24"/>
+          <w:szCs w:val="24"/>
+          <w14:ligatures w14:val="none"/>
+        </w:rPr>
+        <w:t>, </w:t>
+      </w:r>
+      <w:r>
+        <w:rPr>
+          <w:rFonts w:ascii="Consolas" w:eastAsia="Times New Roman" w:hAnsi="Consolas" w:cs="Courier New"/>
+          <w:kern w:val="0"/>
+          <w:sz w:val="20"/>
+          <w:szCs w:val="20"/>
+          <w14:ligatures w14:val="none"/>
+        </w:rPr>
+        <w:t>not()</w:t>
+      </w:r>
+      <w:r>
+        <w:rPr>
+          <w:rFonts w:ascii="Helvetica" w:eastAsia="Times New Roman" w:hAnsi="Helvetica" w:cs="Helvetica"/>
+          <w:kern w:val="0"/>
+          <w:sz w:val="24"/>
+          <w:szCs w:val="24"/>
+          <w14:ligatures w14:val="none"/>
+        </w:rPr>
+        <w:t> becomes </w:t>
+      </w:r>
+      <w:r>
+        <w:rPr>
+          <w:rFonts w:ascii="Consolas" w:eastAsia="Times New Roman" w:hAnsi="Consolas" w:cs="Courier New"/>
+          <w:kern w:val="0"/>
+          <w:sz w:val="20"/>
+          <w:szCs w:val="20"/>
+          <w14:ligatures w14:val="none"/>
+        </w:rPr>
+        <w:t>not_()</w:t>
+      </w:r>
+      <w:r>
+        <w:rPr>
+          <w:rFonts w:ascii="Helvetica" w:eastAsia="Times New Roman" w:hAnsi="Helvetica" w:cs="Helvetica"/>
+          <w:kern w:val="0"/>
+          <w:sz w:val="24"/>
+          <w:szCs w:val="24"/>
+          <w14:ligatures w14:val="none"/>
+        </w:rPr>
+        <w:t>, and so on. The other names affected by this are: </w:t>
+      </w:r>
+      <w:r>
+        <w:rPr>
+          <w:rFonts w:ascii="Consolas" w:eastAsia="Times New Roman" w:hAnsi="Consolas" w:cs="Courier New"/>
+          <w:kern w:val="0"/>
+          <w:sz w:val="20"/>
+          <w:szCs w:val="20"/>
+          <w14:ligatures w14:val="none"/>
+        </w:rPr>
+        <w:t>all</w:t>
+      </w:r>
+      <w:r>
+        <w:rPr>
+          <w:rFonts w:ascii="Helvetica" w:eastAsia="Times New Roman" w:hAnsi="Helvetica" w:cs="Helvetica"/>
+          <w:kern w:val="0"/>
+          <w:sz w:val="24"/>
+          <w:szCs w:val="24"/>
+          <w14:ligatures w14:val="none"/>
+        </w:rPr>
+        <w:t>, </w:t>
+      </w:r>
+      <w:r>
+        <w:rPr>
+          <w:rFonts w:ascii="Consolas" w:eastAsia="Times New Roman" w:hAnsi="Consolas" w:cs="Courier New"/>
+          <w:kern w:val="0"/>
+          <w:sz w:val="20"/>
+          <w:szCs w:val="20"/>
+          <w14:ligatures w14:val="none"/>
+        </w:rPr>
+        <w:t>and</w:t>
+      </w:r>
+      <w:r>
+        <w:rPr>
+          <w:rFonts w:ascii="Helvetica" w:eastAsia="Times New Roman" w:hAnsi="Helvetica" w:cs="Helvetica"/>
+          <w:kern w:val="0"/>
+          <w:sz w:val="24"/>
+          <w:szCs w:val="24"/>
+          <w14:ligatures w14:val="none"/>
+        </w:rPr>
+        <w:t>, </w:t>
+      </w:r>
+      <w:r>
+        <w:rPr>
+          <w:rFonts w:ascii="Consolas" w:eastAsia="Times New Roman" w:hAnsi="Consolas" w:cs="Courier New"/>
+          <w:kern w:val="0"/>
+          <w:sz w:val="20"/>
+          <w:szCs w:val="20"/>
+          <w14:ligatures w14:val="none"/>
+        </w:rPr>
+        <w:t>as</w:t>
+      </w:r>
+      <w:r>
+        <w:rPr>
+          <w:rFonts w:ascii="Helvetica" w:eastAsia="Times New Roman" w:hAnsi="Helvetica" w:cs="Helvetica"/>
+          <w:kern w:val="0"/>
+          <w:sz w:val="24"/>
+          <w:szCs w:val="24"/>
+          <w14:ligatures w14:val="none"/>
+        </w:rPr>
+        <w:t>, </w:t>
+      </w:r>
+      <w:r>
+        <w:rPr>
+          <w:rFonts w:ascii="Consolas" w:eastAsia="Times New Roman" w:hAnsi="Consolas" w:cs="Courier New"/>
+          <w:kern w:val="0"/>
+          <w:sz w:val="20"/>
+          <w:szCs w:val="20"/>
+          <w14:ligatures w14:val="none"/>
+        </w:rPr>
+        <w:t>from</w:t>
+      </w:r>
+      <w:r>
+        <w:rPr>
+          <w:rFonts w:ascii="Helvetica" w:eastAsia="Times New Roman" w:hAnsi="Helvetica" w:cs="Helvetica"/>
+          <w:kern w:val="0"/>
+          <w:sz w:val="24"/>
+          <w:szCs w:val="24"/>
+          <w14:ligatures w14:val="none"/>
+        </w:rPr>
+        <w:t>, </w:t>
+      </w:r>
+      <w:r>
+        <w:rPr>
+          <w:rFonts w:ascii="Consolas" w:eastAsia="Times New Roman" w:hAnsi="Consolas" w:cs="Courier New"/>
+          <w:kern w:val="0"/>
+          <w:sz w:val="20"/>
+          <w:szCs w:val="20"/>
+          <w14:ligatures w14:val="none"/>
+        </w:rPr>
+        <w:t>global</w:t>
+      </w:r>
+      <w:r>
+        <w:rPr>
+          <w:rFonts w:ascii="Helvetica" w:eastAsia="Times New Roman" w:hAnsi="Helvetica" w:cs="Helvetica"/>
+          <w:kern w:val="0"/>
+          <w:sz w:val="24"/>
+          <w:szCs w:val="24"/>
+          <w14:ligatures w14:val="none"/>
+        </w:rPr>
+        <w:t>, </w:t>
+      </w:r>
+      <w:r>
+        <w:rPr>
+          <w:rFonts w:ascii="Consolas" w:eastAsia="Times New Roman" w:hAnsi="Consolas" w:cs="Courier New"/>
+          <w:kern w:val="0"/>
+          <w:sz w:val="20"/>
+          <w:szCs w:val="20"/>
+          <w14:ligatures w14:val="none"/>
+        </w:rPr>
+        <w:t>is</w:t>
+      </w:r>
+      <w:r>
+        <w:rPr>
+          <w:rFonts w:ascii="Helvetica" w:eastAsia="Times New Roman" w:hAnsi="Helvetica" w:cs="Helvetica"/>
+          <w:kern w:val="0"/>
+          <w:sz w:val="24"/>
+          <w:szCs w:val="24"/>
+          <w14:ligatures w14:val="none"/>
+        </w:rPr>
+        <w:t>, </w:t>
+      </w:r>
+      <w:r>
+        <w:rPr>
+          <w:rFonts w:ascii="Consolas" w:eastAsia="Times New Roman" w:hAnsi="Consolas" w:cs="Courier New"/>
+          <w:kern w:val="0"/>
+          <w:sz w:val="20"/>
+          <w:szCs w:val="20"/>
+          <w14:ligatures w14:val="none"/>
+        </w:rPr>
+        <w:t>list</w:t>
+      </w:r>
+      <w:r>
+        <w:rPr>
+          <w:rFonts w:ascii="Helvetica" w:eastAsia="Times New Roman" w:hAnsi="Helvetica" w:cs="Helvetica"/>
+          <w:kern w:val="0"/>
+          <w:sz w:val="24"/>
+          <w:szCs w:val="24"/>
+          <w14:ligatures w14:val="none"/>
+        </w:rPr>
+        <w:t>, </w:t>
+      </w:r>
+      <w:r>
+        <w:rPr>
+          <w:rFonts w:ascii="Consolas" w:eastAsia="Times New Roman" w:hAnsi="Consolas" w:cs="Courier New"/>
+          <w:kern w:val="0"/>
+          <w:sz w:val="20"/>
+          <w:szCs w:val="20"/>
+          <w14:ligatures w14:val="none"/>
+        </w:rPr>
+        <w:t>or</w:t>
+      </w:r>
+      <w:r>
+        <w:rPr>
+          <w:rFonts w:ascii="Helvetica" w:eastAsia="Times New Roman" w:hAnsi="Helvetica" w:cs="Helvetica"/>
+          <w:kern w:val="0"/>
+          <w:sz w:val="24"/>
+          <w:szCs w:val="24"/>
+          <w14:ligatures w14:val="none"/>
+        </w:rPr>
+        <w:t>, and </w:t>
+      </w:r>
+      <w:r>
+        <w:rPr>
+          <w:rFonts w:ascii="Consolas" w:eastAsia="Times New Roman" w:hAnsi="Consolas" w:cs="Courier New"/>
+          <w:kern w:val="0"/>
+          <w:sz w:val="20"/>
+          <w:szCs w:val="20"/>
+          <w14:ligatures w14:val="none"/>
+        </w:rPr>
+        <w:t>set</w:t>
+      </w:r>
+      <w:r>
+        <w:rPr>
+          <w:rFonts w:ascii="Helvetica" w:eastAsia="Times New Roman" w:hAnsi="Helvetica" w:cs="Helvetica"/>
+          <w:kern w:val="0"/>
+          <w:sz w:val="24"/>
+          <w:szCs w:val="24"/>
+          <w14:ligatures w14:val="none"/>
+        </w:rPr>
+        <w:t>.</w:t>
+      </w:r>
+    </w:p>
+    <w:p>
+      <w:pPr>
+        <w:shd w:val="clear" w:color="auto" w:fill="FFFFFF"/>
+        <w:spacing w:before="384" w:after="154" w:line="240" w:lineRule="auto"/>
+        <w:outlineLvl w:val="1"/>
+        <w:rPr>
+          <w:rFonts w:ascii="Helvetica" w:eastAsia="Times New Roman" w:hAnsi="Helvetica" w:cs="Helvetica"/>
+          <w:spacing w:val="-2"/>
+          <w:kern w:val="0"/>
+          <w:sz w:val="37"/>
+          <w:szCs w:val="37"/>
+          <w14:ligatures w14:val="none"/>
+        </w:rPr>
+      </w:pPr>
+      <w:r>
+        <w:rPr>
+          <w:rFonts w:ascii="Helvetica" w:eastAsia="Times New Roman" w:hAnsi="Helvetica" w:cs="Helvetica"/>
+          <w:spacing w:val="-2"/>
+          <w:kern w:val="0"/>
+          <w:sz w:val="37"/>
+          <w:szCs w:val="37"/>
+          <w14:ligatures w14:val="none"/>
+        </w:rPr>
+        <w:t xml:space="preserve">Getting Started with </w:t>
+      </w:r>
+      <w:proofErr w:type="spellStart"/>
+      <w:r>
+        <w:rPr>
+          <w:rFonts w:ascii="Helvetica" w:eastAsia="Times New Roman" w:hAnsi="Helvetica" w:cs="Helvetica"/>
+          <w:spacing w:val="-2"/>
+          <w:kern w:val="0"/>
+          <w:sz w:val="37"/>
+          <w:szCs w:val="37"/>
+          <w14:ligatures w14:val="none"/>
+        </w:rPr>
+        <w:t>JanusGraph</w:t>
+      </w:r>
+      <w:proofErr w:type="spellEnd"/>
+      <w:r>
+        <w:rPr>
+          <w:rFonts w:ascii="Helvetica" w:eastAsia="Times New Roman" w:hAnsi="Helvetica" w:cs="Helvetica"/>
+          <w:spacing w:val="-2"/>
+          <w:kern w:val="0"/>
+          <w:sz w:val="37"/>
+          <w:szCs w:val="37"/>
+          <w14:ligatures w14:val="none"/>
+        </w:rPr>
+        <w:t xml:space="preserve"> and Gremlin-Python</w:t>
+      </w:r>
+    </w:p>
+    <w:p>
+      <w:pPr>
+        <w:shd w:val="clear" w:color="auto" w:fill="FFFFFF"/>
+        <w:spacing w:before="240" w:after="240" w:line="240" w:lineRule="auto"/>
+        <w:rPr>
+          <w:rFonts w:ascii="Helvetica" w:eastAsia="Times New Roman" w:hAnsi="Helvetica" w:cs="Helvetica"/>
+          <w:kern w:val="0"/>
+          <w:sz w:val="24"/>
+          <w:szCs w:val="24"/>
+          <w14:ligatures w14:val="none"/>
+        </w:rPr>
+      </w:pPr>
+      <w:r>
+        <w:rPr>
+          <w:rFonts w:ascii="Helvetica" w:eastAsia="Times New Roman" w:hAnsi="Helvetica" w:cs="Helvetica"/>
+          <w:kern w:val="0"/>
+          <w:sz w:val="24"/>
+          <w:szCs w:val="24"/>
+          <w14:ligatures w14:val="none"/>
+        </w:rPr>
+        <w:t>To get started with Gremlin-Python:</w:t>
+      </w:r>
+    </w:p>
+    <w:p>
+      <w:pPr>
+        <w:numPr>
+          <w:ilvl w:val="0"/>
+          <w:numId w:val="1"/>
+        </w:numPr>
+        <w:shd w:val="clear" w:color="auto" w:fill="FFFFFF"/>
+        <w:spacing w:before="100" w:beforeAutospacing="1" w:after="120" w:line="240" w:lineRule="auto"/>
+        <w:ind w:left="1170"/>
+        <w:rPr>
+          <w:rFonts w:ascii="Helvetica" w:eastAsia="Times New Roman" w:hAnsi="Helvetica" w:cs="Helvetica"/>
+          <w:kern w:val="0"/>
+          <w:sz w:val="24"/>
+          <w:szCs w:val="24"/>
+          <w14:ligatures w14:val="none"/>
+        </w:rPr>
+      </w:pPr>
+      <w:r>
+        <w:rPr>
+          <w:rFonts w:ascii="Helvetica" w:eastAsia="Times New Roman" w:hAnsi="Helvetica" w:cs="Helvetica"/>
+          <w:kern w:val="0"/>
+          <w:sz w:val="24"/>
+          <w:szCs w:val="24"/>
+          <w14:ligatures w14:val="none"/>
+        </w:rPr>
+        <w:t>Install Gremlin-Python:</w:t>
+      </w:r>
+    </w:p>
+    <w:p>
+      <w:pPr>
+        <w:numPr>
+          <w:ilvl w:val="0"/>
+          <w:numId w:val="1"/>
+        </w:numPr>
+        <w:shd w:val="clear" w:color="auto" w:fill="FFFFFF"/>
+        <w:tabs>
+          <w:tab w:val="clear" w:pos="720"/>
+          <w:tab w:val="left" w:pos="916"/>
+          <w:tab w:val="left" w:pos="1832"/>
+          <w:tab w:val="left" w:pos="2748"/>
+          <w:tab w:val="left" w:pos="3664"/>
+          <w:tab w:val="left" w:pos="4580"/>
+          <w:tab w:val="left" w:pos="5496"/>
+          <w:tab w:val="left" w:pos="6412"/>
+          <w:tab w:val="left" w:pos="7328"/>
+          <w:tab w:val="left" w:pos="8244"/>
+          <w:tab w:val="left" w:pos="9160"/>
+          <w:tab w:val="left" w:pos="10076"/>
+          <w:tab w:val="left" w:pos="10992"/>
+          <w:tab w:val="left" w:pos="11908"/>
+          <w:tab w:val="left" w:pos="12824"/>
+          <w:tab w:val="left" w:pos="13740"/>
+          <w:tab w:val="left" w:pos="14656"/>
+        </w:tabs>
+        <w:spacing w:after="0" w:line="240" w:lineRule="auto"/>
+        <w:ind w:left="1170"/>
+        <w:rPr>
+          <w:rFonts w:ascii="Consolas" w:eastAsia="Times New Roman" w:hAnsi="Consolas" w:cs="Courier New"/>
+          <w:kern w:val="0"/>
+          <w:sz w:val="17"/>
+          <w:szCs w:val="17"/>
+          <w14:ligatures w14:val="none"/>
+        </w:rPr>
+      </w:pPr>
+      <w:r>
+        <w:rPr>
+          <w:rFonts w:ascii="Consolas" w:eastAsia="Times New Roman" w:hAnsi="Consolas" w:cs="Courier New"/>
+          <w:kern w:val="0"/>
+          <w:sz w:val="17"/>
+          <w:szCs w:val="17"/>
+          <w14:ligatures w14:val="none"/>
+        </w:rPr>
+        <w:t xml:space="preserve">pip install </w:t>
+      </w:r>
+      <w:proofErr w:type="spellStart"/>
+      <w:r>
+        <w:rPr>
+          <w:rFonts w:ascii="Consolas" w:eastAsia="Times New Roman" w:hAnsi="Consolas" w:cs="Courier New"/>
+          <w:kern w:val="0"/>
+          <w:sz w:val="17"/>
+          <w:szCs w:val="17"/>
+          <w14:ligatures w14:val="none"/>
+        </w:rPr>
+        <w:t>gremlinpython</w:t>
+      </w:r>
+      <w:proofErr w:type="spellEnd"/>
+      <w:r>
+        <w:rPr>
+          <w:rFonts w:ascii="Consolas" w:eastAsia="Times New Roman" w:hAnsi="Consolas" w:cs="Courier New"/>
+          <w:kern w:val="0"/>
+          <w:sz w:val="17"/>
+          <w:szCs w:val="17"/>
+          <w14:ligatures w14:val="none"/>
+        </w:rPr>
+        <w:t>==3.5.5</w:t>
+      </w:r>
+    </w:p>
+    <w:p>
+      <w:pPr>
+        <w:numPr>
+          <w:ilvl w:val="0"/>
+          <w:numId w:val="1"/>
+        </w:numPr>
+        <w:shd w:val="clear" w:color="auto" w:fill="FFFFFF"/>
+        <w:spacing w:before="120" w:after="120" w:line="240" w:lineRule="auto"/>
+        <w:ind w:left="1170"/>
+        <w:rPr>
+          <w:rFonts w:ascii="Helvetica" w:eastAsia="Times New Roman" w:hAnsi="Helvetica" w:cs="Helvetica"/>
+          <w:kern w:val="0"/>
+          <w:sz w:val="24"/>
+          <w:szCs w:val="24"/>
+          <w14:ligatures w14:val="none"/>
+        </w:rPr>
+      </w:pPr>
+      <w:r>
+        <w:rPr>
+          <w:rFonts w:ascii="Helvetica" w:eastAsia="Times New Roman" w:hAnsi="Helvetica" w:cs="Helvetica"/>
+          <w:kern w:val="0"/>
+          <w:sz w:val="24"/>
+          <w:szCs w:val="24"/>
+          <w14:ligatures w14:val="none"/>
+        </w:rPr>
+        <w:t>Create a text file </w:t>
+      </w:r>
+      <w:r>
+        <w:rPr>
+          <w:rFonts w:ascii="Consolas" w:eastAsia="Times New Roman" w:hAnsi="Consolas" w:cs="Courier New"/>
+          <w:kern w:val="0"/>
+          <w:sz w:val="20"/>
+          <w:szCs w:val="20"/>
+          <w14:ligatures w14:val="none"/>
+        </w:rPr>
+        <w:t>gremlinexample.py</w:t>
+      </w:r>
+      <w:r>
+        <w:rPr>
+          <w:rFonts w:ascii="Helvetica" w:eastAsia="Times New Roman" w:hAnsi="Helvetica" w:cs="Helvetica"/>
+          <w:kern w:val="0"/>
+          <w:sz w:val="24"/>
+          <w:szCs w:val="24"/>
+          <w14:ligatures w14:val="none"/>
+        </w:rPr>
+        <w:t> and add the following imports to it:</w:t>
+      </w:r>
+    </w:p>
+    <w:p>
+      <w:pPr>
+        <w:numPr>
+          <w:ilvl w:val="0"/>
+          <w:numId w:val="1"/>
+        </w:numPr>
+        <w:shd w:val="clear" w:color="auto" w:fill="FFFFFF"/>
+        <w:tabs>
+          <w:tab w:val="clear" w:pos="720"/>
+          <w:tab w:val="left" w:pos="916"/>
+          <w:tab w:val="left" w:pos="1832"/>
+          <w:tab w:val="left" w:pos="2748"/>
+          <w:tab w:val="left" w:pos="3664"/>
+          <w:tab w:val="left" w:pos="4580"/>
+          <w:tab w:val="left" w:pos="5496"/>
+          <w:tab w:val="left" w:pos="6412"/>
+          <w:tab w:val="left" w:pos="7328"/>
+          <w:tab w:val="left" w:pos="8244"/>
+          <w:tab w:val="left" w:pos="9160"/>
+          <w:tab w:val="left" w:pos="10076"/>
+          <w:tab w:val="left" w:pos="10992"/>
+          <w:tab w:val="left" w:pos="11908"/>
+          <w:tab w:val="left" w:pos="12824"/>
+          <w:tab w:val="left" w:pos="13740"/>
+          <w:tab w:val="left" w:pos="14656"/>
+        </w:tabs>
+        <w:spacing w:after="0" w:line="240" w:lineRule="auto"/>
+        <w:ind w:left="1170"/>
+        <w:rPr>
+          <w:rFonts w:ascii="Consolas" w:eastAsia="Times New Roman" w:hAnsi="Consolas" w:cs="Courier New"/>
+          <w:kern w:val="0"/>
+          <w:sz w:val="17"/>
+          <w:szCs w:val="17"/>
+          <w14:ligatures w14:val="none"/>
+        </w:rPr>
+      </w:pPr>
+      <w:r>
+        <w:rPr>
+          <w:rFonts w:ascii="Consolas" w:eastAsia="Times New Roman" w:hAnsi="Consolas" w:cs="Courier New"/>
+          <w:kern w:val="0"/>
+          <w:sz w:val="17"/>
+          <w:szCs w:val="17"/>
+          <w14:ligatures w14:val="none"/>
+        </w:rPr>
+        <w:t xml:space="preserve">from </w:t>
+      </w:r>
+      <w:proofErr w:type="spellStart"/>
+      <w:r>
+        <w:rPr>
+          <w:rFonts w:ascii="Consolas" w:eastAsia="Times New Roman" w:hAnsi="Consolas" w:cs="Courier New"/>
+          <w:kern w:val="0"/>
+          <w:sz w:val="17"/>
+          <w:szCs w:val="17"/>
+          <w14:ligatures w14:val="none"/>
+        </w:rPr>
+        <w:t>gremlin_python</w:t>
+      </w:r>
+      <w:proofErr w:type="spellEnd"/>
+      <w:r>
+        <w:rPr>
+          <w:rFonts w:ascii="Consolas" w:eastAsia="Times New Roman" w:hAnsi="Consolas" w:cs="Courier New"/>
+          <w:kern w:val="0"/>
+          <w:sz w:val="17"/>
+          <w:szCs w:val="17"/>
+          <w14:ligatures w14:val="none"/>
+        </w:rPr>
+        <w:t xml:space="preserve"> import statics</w:t>
+      </w:r>
+    </w:p>
+    <w:p>
+      <w:pPr>
+        <w:numPr>
+          <w:ilvl w:val="0"/>
+          <w:numId w:val="1"/>
+        </w:numPr>
+        <w:shd w:val="clear" w:color="auto" w:fill="FFFFFF"/>
+        <w:tabs>
+          <w:tab w:val="clear" w:pos="720"/>
+          <w:tab w:val="left" w:pos="916"/>
+          <w:tab w:val="left" w:pos="1832"/>
+          <w:tab w:val="left" w:pos="2748"/>
+          <w:tab w:val="left" w:pos="3664"/>
+          <w:tab w:val="left" w:pos="4580"/>
+          <w:tab w:val="left" w:pos="5496"/>
+          <w:tab w:val="left" w:pos="6412"/>
+          <w:tab w:val="left" w:pos="7328"/>
+          <w:tab w:val="left" w:pos="8244"/>
+          <w:tab w:val="left" w:pos="9160"/>
+          <w:tab w:val="left" w:pos="10076"/>
+          <w:tab w:val="left" w:pos="10992"/>
+          <w:tab w:val="left" w:pos="11908"/>
+          <w:tab w:val="left" w:pos="12824"/>
+          <w:tab w:val="left" w:pos="13740"/>
+          <w:tab w:val="left" w:pos="14656"/>
+        </w:tabs>
+        <w:spacing w:after="0" w:line="240" w:lineRule="auto"/>
+        <w:ind w:left="1170"/>
+        <w:rPr>
+          <w:rFonts w:ascii="Consolas" w:eastAsia="Times New Roman" w:hAnsi="Consolas" w:cs="Courier New"/>
+          <w:kern w:val="0"/>
+          <w:sz w:val="17"/>
+          <w:szCs w:val="17"/>
+          <w14:ligatures w14:val="none"/>
+        </w:rPr>
+      </w:pPr>
+      <w:r>
+        <w:rPr>
+          <w:rFonts w:ascii="Consolas" w:eastAsia="Times New Roman" w:hAnsi="Consolas" w:cs="Courier New"/>
+          <w:kern w:val="0"/>
+          <w:sz w:val="17"/>
+          <w:szCs w:val="17"/>
+          <w14:ligatures w14:val="none"/>
+        </w:rPr>
+        <w:t xml:space="preserve">from </w:t>
+      </w:r>
+      <w:proofErr w:type="spellStart"/>
+      <w:r>
+        <w:rPr>
+          <w:rFonts w:ascii="Consolas" w:eastAsia="Times New Roman" w:hAnsi="Consolas" w:cs="Courier New"/>
+          <w:kern w:val="0"/>
+          <w:sz w:val="17"/>
+          <w:szCs w:val="17"/>
+          <w14:ligatures w14:val="none"/>
+        </w:rPr>
+        <w:t>gremlin_</w:t>
+      </w:r>
+      <w:proofErr w:type="gramStart"/>
+      <w:r>
+        <w:rPr>
+          <w:rFonts w:ascii="Consolas" w:eastAsia="Times New Roman" w:hAnsi="Consolas" w:cs="Courier New"/>
+          <w:kern w:val="0"/>
+          <w:sz w:val="17"/>
+          <w:szCs w:val="17"/>
+          <w14:ligatures w14:val="none"/>
+        </w:rPr>
+        <w:t>python.structure</w:t>
+      </w:r>
+      <w:proofErr w:type="gramEnd"/>
+      <w:r>
+        <w:rPr>
+          <w:rFonts w:ascii="Consolas" w:eastAsia="Times New Roman" w:hAnsi="Consolas" w:cs="Courier New"/>
+          <w:kern w:val="0"/>
+          <w:sz w:val="17"/>
+          <w:szCs w:val="17"/>
+          <w14:ligatures w14:val="none"/>
+        </w:rPr>
+        <w:t>.graph</w:t>
+      </w:r>
+      <w:proofErr w:type="spellEnd"/>
+      <w:r>
+        <w:rPr>
+          <w:rFonts w:ascii="Consolas" w:eastAsia="Times New Roman" w:hAnsi="Consolas" w:cs="Courier New"/>
+          <w:kern w:val="0"/>
+          <w:sz w:val="17"/>
+          <w:szCs w:val="17"/>
+          <w14:ligatures w14:val="none"/>
+        </w:rPr>
+        <w:t xml:space="preserve"> import Graph</w:t>
+      </w:r>
+    </w:p>
+    <w:p>
+      <w:pPr>
+        <w:numPr>
+          <w:ilvl w:val="0"/>
+          <w:numId w:val="1"/>
+        </w:numPr>
+        <w:shd w:val="clear" w:color="auto" w:fill="FFFFFF"/>
+        <w:tabs>
+          <w:tab w:val="clear" w:pos="720"/>
+          <w:tab w:val="left" w:pos="916"/>
+          <w:tab w:val="left" w:pos="1832"/>
+          <w:tab w:val="left" w:pos="2748"/>
+          <w:tab w:val="left" w:pos="3664"/>
+          <w:tab w:val="left" w:pos="4580"/>
+          <w:tab w:val="left" w:pos="5496"/>
+          <w:tab w:val="left" w:pos="6412"/>
+          <w:tab w:val="left" w:pos="7328"/>
+          <w:tab w:val="left" w:pos="8244"/>
+          <w:tab w:val="left" w:pos="9160"/>
+          <w:tab w:val="left" w:pos="10076"/>
+          <w:tab w:val="left" w:pos="10992"/>
+          <w:tab w:val="left" w:pos="11908"/>
+          <w:tab w:val="left" w:pos="12824"/>
+          <w:tab w:val="left" w:pos="13740"/>
+          <w:tab w:val="left" w:pos="14656"/>
+        </w:tabs>
+        <w:spacing w:after="0" w:line="240" w:lineRule="auto"/>
+        <w:ind w:left="1170"/>
+        <w:rPr>
+          <w:rFonts w:ascii="Consolas" w:eastAsia="Times New Roman" w:hAnsi="Consolas" w:cs="Courier New"/>
+          <w:kern w:val="0"/>
+          <w:sz w:val="17"/>
+          <w:szCs w:val="17"/>
+          <w14:ligatures w14:val="none"/>
+        </w:rPr>
+      </w:pPr>
+      <w:r>
+        <w:rPr>
+          <w:rFonts w:ascii="Consolas" w:eastAsia="Times New Roman" w:hAnsi="Consolas" w:cs="Courier New"/>
+          <w:kern w:val="0"/>
+          <w:sz w:val="17"/>
+          <w:szCs w:val="17"/>
+          <w14:ligatures w14:val="none"/>
+        </w:rPr>
+        <w:t xml:space="preserve">from </w:t>
+      </w:r>
+      <w:proofErr w:type="spellStart"/>
+      <w:r>
+        <w:rPr>
+          <w:rFonts w:ascii="Consolas" w:eastAsia="Times New Roman" w:hAnsi="Consolas" w:cs="Courier New"/>
+          <w:kern w:val="0"/>
+          <w:sz w:val="17"/>
+          <w:szCs w:val="17"/>
+          <w14:ligatures w14:val="none"/>
+        </w:rPr>
+        <w:t>gremlin_</w:t>
+      </w:r>
+      <w:proofErr w:type="gramStart"/>
+      <w:r>
+        <w:rPr>
+          <w:rFonts w:ascii="Consolas" w:eastAsia="Times New Roman" w:hAnsi="Consolas" w:cs="Courier New"/>
+          <w:kern w:val="0"/>
+          <w:sz w:val="17"/>
+          <w:szCs w:val="17"/>
+          <w14:ligatures w14:val="none"/>
+        </w:rPr>
+        <w:t>python.process</w:t>
+      </w:r>
+      <w:proofErr w:type="gramEnd"/>
+      <w:r>
+        <w:rPr>
+          <w:rFonts w:ascii="Consolas" w:eastAsia="Times New Roman" w:hAnsi="Consolas" w:cs="Courier New"/>
+          <w:kern w:val="0"/>
+          <w:sz w:val="17"/>
+          <w:szCs w:val="17"/>
+          <w14:ligatures w14:val="none"/>
+        </w:rPr>
+        <w:t>.graph_traversal</w:t>
+      </w:r>
+      <w:proofErr w:type="spellEnd"/>
+      <w:r>
+        <w:rPr>
+          <w:rFonts w:ascii="Consolas" w:eastAsia="Times New Roman" w:hAnsi="Consolas" w:cs="Courier New"/>
+          <w:kern w:val="0"/>
+          <w:sz w:val="17"/>
+          <w:szCs w:val="17"/>
+          <w14:ligatures w14:val="none"/>
+        </w:rPr>
+        <w:t xml:space="preserve"> import __</w:t>
+      </w:r>
+    </w:p>
+    <w:p>
+      <w:pPr>
+        <w:numPr>
+          <w:ilvl w:val="0"/>
+          <w:numId w:val="1"/>
+        </w:numPr>
+        <w:shd w:val="clear" w:color="auto" w:fill="FFFFFF"/>
+        <w:tabs>
+          <w:tab w:val="clear" w:pos="720"/>
+          <w:tab w:val="left" w:pos="916"/>
+          <w:tab w:val="left" w:pos="1832"/>
+          <w:tab w:val="left" w:pos="2748"/>
+          <w:tab w:val="left" w:pos="3664"/>
+          <w:tab w:val="left" w:pos="4580"/>
+          <w:tab w:val="left" w:pos="5496"/>
+          <w:tab w:val="left" w:pos="6412"/>
+          <w:tab w:val="left" w:pos="7328"/>
+          <w:tab w:val="left" w:pos="8244"/>
+          <w:tab w:val="left" w:pos="9160"/>
+          <w:tab w:val="left" w:pos="10076"/>
+          <w:tab w:val="left" w:pos="10992"/>
+          <w:tab w:val="left" w:pos="11908"/>
+          <w:tab w:val="left" w:pos="12824"/>
+          <w:tab w:val="left" w:pos="13740"/>
+          <w:tab w:val="left" w:pos="14656"/>
+        </w:tabs>
+        <w:spacing w:after="0" w:line="240" w:lineRule="auto"/>
+        <w:ind w:left="1170"/>
+        <w:rPr>
+          <w:rFonts w:ascii="Consolas" w:eastAsia="Times New Roman" w:hAnsi="Consolas" w:cs="Courier New"/>
+          <w:kern w:val="0"/>
+          <w:sz w:val="17"/>
+          <w:szCs w:val="17"/>
+          <w14:ligatures w14:val="none"/>
+        </w:rPr>
+      </w:pPr>
+      <w:r>
+        <w:rPr>
+          <w:rFonts w:ascii="Consolas" w:eastAsia="Times New Roman" w:hAnsi="Consolas" w:cs="Courier New"/>
+          <w:kern w:val="0"/>
+          <w:sz w:val="17"/>
+          <w:szCs w:val="17"/>
+          <w14:ligatures w14:val="none"/>
+        </w:rPr>
+        <w:t xml:space="preserve">from </w:t>
+      </w:r>
+      <w:proofErr w:type="spellStart"/>
+      <w:r>
+        <w:rPr>
+          <w:rFonts w:ascii="Consolas" w:eastAsia="Times New Roman" w:hAnsi="Consolas" w:cs="Courier New"/>
+          <w:kern w:val="0"/>
+          <w:sz w:val="17"/>
+          <w:szCs w:val="17"/>
+          <w14:ligatures w14:val="none"/>
+        </w:rPr>
+        <w:t>gremlin_</w:t>
+      </w:r>
+      <w:proofErr w:type="gramStart"/>
+      <w:r>
+        <w:rPr>
+          <w:rFonts w:ascii="Consolas" w:eastAsia="Times New Roman" w:hAnsi="Consolas" w:cs="Courier New"/>
+          <w:kern w:val="0"/>
+          <w:sz w:val="17"/>
+          <w:szCs w:val="17"/>
+          <w14:ligatures w14:val="none"/>
+        </w:rPr>
+        <w:t>python.driver</w:t>
+      </w:r>
+      <w:proofErr w:type="gramEnd"/>
+      <w:r>
+        <w:rPr>
+          <w:rFonts w:ascii="Consolas" w:eastAsia="Times New Roman" w:hAnsi="Consolas" w:cs="Courier New"/>
+          <w:kern w:val="0"/>
+          <w:sz w:val="17"/>
+          <w:szCs w:val="17"/>
+          <w14:ligatures w14:val="none"/>
+        </w:rPr>
+        <w:t>.driver_remote_connection</w:t>
+      </w:r>
+      <w:proofErr w:type="spellEnd"/>
+      <w:r>
+        <w:rPr>
+          <w:rFonts w:ascii="Consolas" w:eastAsia="Times New Roman" w:hAnsi="Consolas" w:cs="Courier New"/>
+          <w:kern w:val="0"/>
+          <w:sz w:val="17"/>
+          <w:szCs w:val="17"/>
+          <w14:ligatures w14:val="none"/>
+        </w:rPr>
+        <w:t xml:space="preserve"> import </w:t>
+      </w:r>
+      <w:proofErr w:type="spellStart"/>
+      <w:r>
+        <w:rPr>
+          <w:rFonts w:ascii="Consolas" w:eastAsia="Times New Roman" w:hAnsi="Consolas" w:cs="Courier New"/>
+          <w:kern w:val="0"/>
+          <w:sz w:val="17"/>
+          <w:szCs w:val="17"/>
+          <w14:ligatures w14:val="none"/>
+        </w:rPr>
+        <w:t>DriverRemoteConnection</w:t>
+      </w:r>
+      <w:proofErr w:type="spellEnd"/>
+    </w:p>
+    <w:p>
+      <w:pPr>
+        <w:numPr>
+          <w:ilvl w:val="0"/>
+          <w:numId w:val="1"/>
+        </w:numPr>
+        <w:shd w:val="clear" w:color="auto" w:fill="FFFFFF"/>
+        <w:spacing w:before="120" w:after="120" w:line="240" w:lineRule="auto"/>
+        <w:ind w:left="1170"/>
+        <w:rPr>
+          <w:rFonts w:ascii="Helvetica" w:eastAsia="Times New Roman" w:hAnsi="Helvetica" w:cs="Helvetica"/>
+          <w:kern w:val="0"/>
+          <w:sz w:val="24"/>
+          <w:szCs w:val="24"/>
+          <w14:ligatures w14:val="none"/>
+        </w:rPr>
+      </w:pPr>
+      <w:r>
+        <w:rPr>
+          <w:rFonts w:ascii="Helvetica" w:eastAsia="Times New Roman" w:hAnsi="Helvetica" w:cs="Helvetica"/>
+          <w:kern w:val="0"/>
+          <w:sz w:val="24"/>
+          <w:szCs w:val="24"/>
+          <w14:ligatures w14:val="none"/>
+        </w:rPr>
+        <w:t>Create a </w:t>
+      </w:r>
+      <w:proofErr w:type="spellStart"/>
+      <w:r>
+        <w:rPr>
+          <w:rFonts w:ascii="Consolas" w:eastAsia="Times New Roman" w:hAnsi="Consolas" w:cs="Courier New"/>
+          <w:kern w:val="0"/>
+          <w:sz w:val="20"/>
+          <w:szCs w:val="20"/>
+          <w14:ligatures w14:val="none"/>
+        </w:rPr>
+        <w:t>GraphTraversalSource</w:t>
+      </w:r>
+      <w:proofErr w:type="spellEnd"/>
+      <w:r>
+        <w:rPr>
+          <w:rFonts w:ascii="Helvetica" w:eastAsia="Times New Roman" w:hAnsi="Helvetica" w:cs="Helvetica"/>
+          <w:kern w:val="0"/>
+          <w:sz w:val="24"/>
+          <w:szCs w:val="24"/>
+          <w14:ligatures w14:val="none"/>
+        </w:rPr>
+        <w:t> which is the basis for all Gremlin traversals:</w:t>
+      </w:r>
+    </w:p>
+    <w:p>
+      <w:pPr>
+        <w:numPr>
+          <w:ilvl w:val="0"/>
+          <w:numId w:val="1"/>
+        </w:numPr>
+        <w:shd w:val="clear" w:color="auto" w:fill="FFFFFF"/>
+        <w:tabs>
+          <w:tab w:val="clear" w:pos="720"/>
+          <w:tab w:val="left" w:pos="916"/>
+          <w:tab w:val="left" w:pos="1832"/>
+          <w:tab w:val="left" w:pos="2748"/>
+          <w:tab w:val="left" w:pos="3664"/>
+          <w:tab w:val="left" w:pos="4580"/>
+          <w:tab w:val="left" w:pos="5496"/>
+          <w:tab w:val="left" w:pos="6412"/>
+          <w:tab w:val="left" w:pos="7328"/>
+          <w:tab w:val="left" w:pos="8244"/>
+          <w:tab w:val="left" w:pos="9160"/>
+          <w:tab w:val="left" w:pos="10076"/>
+          <w:tab w:val="left" w:pos="10992"/>
+          <w:tab w:val="left" w:pos="11908"/>
+          <w:tab w:val="left" w:pos="12824"/>
+          <w:tab w:val="left" w:pos="13740"/>
+          <w:tab w:val="left" w:pos="14656"/>
+        </w:tabs>
+        <w:spacing w:after="0" w:line="240" w:lineRule="auto"/>
+        <w:ind w:left="1170"/>
+        <w:rPr>
+          <w:rFonts w:ascii="Consolas" w:eastAsia="Times New Roman" w:hAnsi="Consolas" w:cs="Courier New"/>
+          <w:kern w:val="0"/>
+          <w:sz w:val="17"/>
+          <w:szCs w:val="17"/>
+          <w14:ligatures w14:val="none"/>
+        </w:rPr>
+      </w:pPr>
+      <w:r>
+        <w:rPr>
+          <w:rFonts w:ascii="Consolas" w:eastAsia="Times New Roman" w:hAnsi="Consolas" w:cs="Courier New"/>
+          <w:kern w:val="0"/>
+          <w:sz w:val="17"/>
+          <w:szCs w:val="17"/>
+          <w14:ligatures w14:val="none"/>
+        </w:rPr>
+        <w:t xml:space="preserve">from </w:t>
+      </w:r>
+      <w:proofErr w:type="spellStart"/>
+      <w:r>
+        <w:rPr>
+          <w:rFonts w:ascii="Consolas" w:eastAsia="Times New Roman" w:hAnsi="Consolas" w:cs="Courier New"/>
+          <w:kern w:val="0"/>
+          <w:sz w:val="17"/>
+          <w:szCs w:val="17"/>
+          <w14:ligatures w14:val="none"/>
+        </w:rPr>
+        <w:t>gremlin_</w:t>
+      </w:r>
+      <w:proofErr w:type="gramStart"/>
+      <w:r>
+        <w:rPr>
+          <w:rFonts w:ascii="Consolas" w:eastAsia="Times New Roman" w:hAnsi="Consolas" w:cs="Courier New"/>
+          <w:kern w:val="0"/>
+          <w:sz w:val="17"/>
+          <w:szCs w:val="17"/>
+          <w14:ligatures w14:val="none"/>
+        </w:rPr>
+        <w:t>python.process</w:t>
+      </w:r>
+      <w:proofErr w:type="gramEnd"/>
+      <w:r>
+        <w:rPr>
+          <w:rFonts w:ascii="Consolas" w:eastAsia="Times New Roman" w:hAnsi="Consolas" w:cs="Courier New"/>
+          <w:kern w:val="0"/>
+          <w:sz w:val="17"/>
+          <w:szCs w:val="17"/>
+          <w14:ligatures w14:val="none"/>
+        </w:rPr>
+        <w:t>.anonymous_traversal_source</w:t>
+      </w:r>
+      <w:proofErr w:type="spellEnd"/>
+      <w:r>
+        <w:rPr>
+          <w:rFonts w:ascii="Consolas" w:eastAsia="Times New Roman" w:hAnsi="Consolas" w:cs="Courier New"/>
+          <w:kern w:val="0"/>
+          <w:sz w:val="17"/>
+          <w:szCs w:val="17"/>
+          <w14:ligatures w14:val="none"/>
+        </w:rPr>
+        <w:t xml:space="preserve"> import traversal</w:t>
+      </w:r>
+    </w:p>
+    <w:p>
+      <w:pPr>
+        <w:numPr>
+          <w:ilvl w:val="0"/>
+          <w:numId w:val="1"/>
+        </w:numPr>
+        <w:shd w:val="clear" w:color="auto" w:fill="FFFFFF"/>
+        <w:tabs>
+          <w:tab w:val="clear" w:pos="720"/>
+          <w:tab w:val="left" w:pos="916"/>
+          <w:tab w:val="left" w:pos="1832"/>
+          <w:tab w:val="left" w:pos="2748"/>
+          <w:tab w:val="left" w:pos="3664"/>
+          <w:tab w:val="left" w:pos="4580"/>
+          <w:tab w:val="left" w:pos="5496"/>
+          <w:tab w:val="left" w:pos="6412"/>
+          <w:tab w:val="left" w:pos="7328"/>
+          <w:tab w:val="left" w:pos="8244"/>
+          <w:tab w:val="left" w:pos="9160"/>
+          <w:tab w:val="left" w:pos="10076"/>
+          <w:tab w:val="left" w:pos="10992"/>
+          <w:tab w:val="left" w:pos="11908"/>
+          <w:tab w:val="left" w:pos="12824"/>
+          <w:tab w:val="left" w:pos="13740"/>
+          <w:tab w:val="left" w:pos="14656"/>
+        </w:tabs>
+        <w:spacing w:after="0" w:line="240" w:lineRule="auto"/>
+        <w:ind w:left="1170"/>
+        <w:rPr>
+          <w:rFonts w:ascii="Consolas" w:eastAsia="Times New Roman" w:hAnsi="Consolas" w:cs="Courier New"/>
+          <w:kern w:val="0"/>
+          <w:sz w:val="17"/>
+          <w:szCs w:val="17"/>
+          <w14:ligatures w14:val="none"/>
+        </w:rPr>
+      </w:pPr>
+    </w:p>
+    <w:p>
+      <w:pPr>
+        <w:numPr>
+          <w:ilvl w:val="0"/>
+          <w:numId w:val="1"/>
+        </w:numPr>
+        <w:shd w:val="clear" w:color="auto" w:fill="FFFFFF"/>
+        <w:tabs>
+          <w:tab w:val="clear" w:pos="720"/>
+          <w:tab w:val="left" w:pos="916"/>
+          <w:tab w:val="left" w:pos="1832"/>
+          <w:tab w:val="left" w:pos="2748"/>
+          <w:tab w:val="left" w:pos="3664"/>
+          <w:tab w:val="left" w:pos="4580"/>
+          <w:tab w:val="left" w:pos="5496"/>
+          <w:tab w:val="left" w:pos="6412"/>
+          <w:tab w:val="left" w:pos="7328"/>
+          <w:tab w:val="left" w:pos="8244"/>
+          <w:tab w:val="left" w:pos="9160"/>
+          <w:tab w:val="left" w:pos="10076"/>
+          <w:tab w:val="left" w:pos="10992"/>
+          <w:tab w:val="left" w:pos="11908"/>
+          <w:tab w:val="left" w:pos="12824"/>
+          <w:tab w:val="left" w:pos="13740"/>
+          <w:tab w:val="left" w:pos="14656"/>
+        </w:tabs>
+        <w:spacing w:after="0" w:line="240" w:lineRule="auto"/>
+        <w:ind w:left="1170"/>
+        <w:rPr>
+          <w:rFonts w:ascii="Consolas" w:eastAsia="Times New Roman" w:hAnsi="Consolas" w:cs="Courier New"/>
+          <w:kern w:val="0"/>
+          <w:sz w:val="17"/>
+          <w:szCs w:val="17"/>
+          <w14:ligatures w14:val="none"/>
+        </w:rPr>
+      </w:pPr>
+      <w:r>
+        <w:rPr>
+          <w:rFonts w:ascii="Consolas" w:eastAsia="Times New Roman" w:hAnsi="Consolas" w:cs="Courier New"/>
+          <w:kern w:val="0"/>
+          <w:sz w:val="17"/>
+          <w:szCs w:val="17"/>
+          <w14:ligatures w14:val="none"/>
+        </w:rPr>
+        <w:t xml:space="preserve">connection = </w:t>
+      </w:r>
+      <w:proofErr w:type="spellStart"/>
+      <w:proofErr w:type="gramStart"/>
+      <w:r>
+        <w:rPr>
+          <w:rFonts w:ascii="Consolas" w:eastAsia="Times New Roman" w:hAnsi="Consolas" w:cs="Courier New"/>
+          <w:kern w:val="0"/>
+          <w:sz w:val="17"/>
+          <w:szCs w:val="17"/>
+          <w14:ligatures w14:val="none"/>
+        </w:rPr>
+        <w:t>DriverRemoteConnection</w:t>
+      </w:r>
+      <w:proofErr w:type="spellEnd"/>
+      <w:r>
+        <w:rPr>
+          <w:rFonts w:ascii="Consolas" w:eastAsia="Times New Roman" w:hAnsi="Consolas" w:cs="Courier New"/>
+          <w:kern w:val="0"/>
+          <w:sz w:val="17"/>
+          <w:szCs w:val="17"/>
+          <w14:ligatures w14:val="none"/>
+        </w:rPr>
+        <w:t>(</w:t>
+      </w:r>
+      <w:proofErr w:type="gramEnd"/>
+      <w:r>
+        <w:rPr>
+          <w:rFonts w:ascii="Consolas" w:eastAsia="Times New Roman" w:hAnsi="Consolas" w:cs="Courier New"/>
+          <w:kern w:val="0"/>
+          <w:sz w:val="17"/>
+          <w:szCs w:val="17"/>
+          <w14:ligatures w14:val="none"/>
+        </w:rPr>
+        <w:t>'</w:t>
+      </w:r>
+      <w:proofErr w:type="spellStart"/>
+      <w:r>
+        <w:rPr>
+          <w:rFonts w:ascii="Consolas" w:eastAsia="Times New Roman" w:hAnsi="Consolas" w:cs="Courier New"/>
+          <w:kern w:val="0"/>
+          <w:sz w:val="17"/>
+          <w:szCs w:val="17"/>
+          <w14:ligatures w14:val="none"/>
+        </w:rPr>
+        <w:t>ws</w:t>
+      </w:r>
+      <w:proofErr w:type="spellEnd"/>
+      <w:r>
+        <w:rPr>
+          <w:rFonts w:ascii="Consolas" w:eastAsia="Times New Roman" w:hAnsi="Consolas" w:cs="Courier New"/>
+          <w:kern w:val="0"/>
+          <w:sz w:val="17"/>
+          <w:szCs w:val="17"/>
+          <w14:ligatures w14:val="none"/>
+        </w:rPr>
+        <w:t>://localhost:8182/gremlin', 'g')</w:t>
+      </w:r>
+    </w:p>
+    <w:p>
+      <w:pPr>
+        <w:numPr>
+          <w:ilvl w:val="0"/>
+          <w:numId w:val="1"/>
+        </w:numPr>
+        <w:shd w:val="clear" w:color="auto" w:fill="FFFFFF"/>
+        <w:tabs>
+          <w:tab w:val="clear" w:pos="720"/>
+          <w:tab w:val="left" w:pos="916"/>
+          <w:tab w:val="left" w:pos="1832"/>
+          <w:tab w:val="left" w:pos="2748"/>
+          <w:tab w:val="left" w:pos="3664"/>
+          <w:tab w:val="left" w:pos="4580"/>
+          <w:tab w:val="left" w:pos="5496"/>
+          <w:tab w:val="left" w:pos="6412"/>
+          <w:tab w:val="left" w:pos="7328"/>
+          <w:tab w:val="left" w:pos="8244"/>
+          <w:tab w:val="left" w:pos="9160"/>
+          <w:tab w:val="left" w:pos="10076"/>
+          <w:tab w:val="left" w:pos="10992"/>
+          <w:tab w:val="left" w:pos="11908"/>
+          <w:tab w:val="left" w:pos="12824"/>
+          <w:tab w:val="left" w:pos="13740"/>
+          <w:tab w:val="left" w:pos="14656"/>
+        </w:tabs>
+        <w:spacing w:after="0" w:line="240" w:lineRule="auto"/>
+        <w:ind w:left="1170"/>
+        <w:rPr>
+          <w:rFonts w:ascii="Consolas" w:eastAsia="Times New Roman" w:hAnsi="Consolas" w:cs="Courier New"/>
+          <w:kern w:val="0"/>
+          <w:sz w:val="17"/>
+          <w:szCs w:val="17"/>
+          <w14:ligatures w14:val="none"/>
+        </w:rPr>
+      </w:pPr>
+      <w:r>
+        <w:rPr>
+          <w:rFonts w:ascii="Consolas" w:eastAsia="Times New Roman" w:hAnsi="Consolas" w:cs="Courier New"/>
+          <w:kern w:val="0"/>
+          <w:sz w:val="17"/>
+          <w:szCs w:val="17"/>
+          <w14:ligatures w14:val="none"/>
+        </w:rPr>
+        <w:t xml:space="preserve"># The connection should be closed on shut down to close open connections with </w:t>
+      </w:r>
+      <w:proofErr w:type="spellStart"/>
+      <w:proofErr w:type="gramStart"/>
+      <w:r>
+        <w:rPr>
+          <w:rFonts w:ascii="Consolas" w:eastAsia="Times New Roman" w:hAnsi="Consolas" w:cs="Courier New"/>
+          <w:kern w:val="0"/>
+          <w:sz w:val="17"/>
+          <w:szCs w:val="17"/>
+          <w14:ligatures w14:val="none"/>
+        </w:rPr>
+        <w:t>connection.close</w:t>
+      </w:r>
+      <w:proofErr w:type="spellEnd"/>
+      <w:proofErr w:type="gramEnd"/>
+      <w:r>
+        <w:rPr>
+          <w:rFonts w:ascii="Consolas" w:eastAsia="Times New Roman" w:hAnsi="Consolas" w:cs="Courier New"/>
+          <w:kern w:val="0"/>
+          <w:sz w:val="17"/>
+          <w:szCs w:val="17"/>
+          <w14:ligatures w14:val="none"/>
+        </w:rPr>
+        <w:t>()</w:t>
+      </w:r>
+    </w:p>
+    <w:p>
+      <w:pPr>
+        <w:numPr>
+          <w:ilvl w:val="0"/>
+          <w:numId w:val="1"/>
+        </w:numPr>
+        <w:shd w:val="clear" w:color="auto" w:fill="FFFFFF"/>
+        <w:tabs>
+          <w:tab w:val="clear" w:pos="720"/>
+          <w:tab w:val="left" w:pos="916"/>
+          <w:tab w:val="left" w:pos="1832"/>
+          <w:tab w:val="left" w:pos="2748"/>
+          <w:tab w:val="left" w:pos="3664"/>
+          <w:tab w:val="left" w:pos="4580"/>
+          <w:tab w:val="left" w:pos="5496"/>
+          <w:tab w:val="left" w:pos="6412"/>
+          <w:tab w:val="left" w:pos="7328"/>
+          <w:tab w:val="left" w:pos="8244"/>
+          <w:tab w:val="left" w:pos="9160"/>
+          <w:tab w:val="left" w:pos="10076"/>
+          <w:tab w:val="left" w:pos="10992"/>
+          <w:tab w:val="left" w:pos="11908"/>
+          <w:tab w:val="left" w:pos="12824"/>
+          <w:tab w:val="left" w:pos="13740"/>
+          <w:tab w:val="left" w:pos="14656"/>
+        </w:tabs>
+        <w:spacing w:after="0" w:line="240" w:lineRule="auto"/>
+        <w:ind w:left="1170"/>
+        <w:rPr>
+          <w:rFonts w:ascii="Consolas" w:eastAsia="Times New Roman" w:hAnsi="Consolas" w:cs="Courier New"/>
+          <w:kern w:val="0"/>
+          <w:sz w:val="17"/>
+          <w:szCs w:val="17"/>
+          <w14:ligatures w14:val="none"/>
+        </w:rPr>
+      </w:pPr>
+      <w:r>
+        <w:rPr>
+          <w:rFonts w:ascii="Consolas" w:eastAsia="Times New Roman" w:hAnsi="Consolas" w:cs="Courier New"/>
+          <w:kern w:val="0"/>
+          <w:sz w:val="17"/>
+          <w:szCs w:val="17"/>
+          <w14:ligatures w14:val="none"/>
+        </w:rPr>
+        <w:t>g = traversal(</w:t>
+      </w:r>
+      <w:proofErr w:type="gramStart"/>
+      <w:r>
+        <w:rPr>
+          <w:rFonts w:ascii="Consolas" w:eastAsia="Times New Roman" w:hAnsi="Consolas" w:cs="Courier New"/>
+          <w:kern w:val="0"/>
+          <w:sz w:val="17"/>
+          <w:szCs w:val="17"/>
+          <w14:ligatures w14:val="none"/>
+        </w:rPr>
+        <w:t>).</w:t>
+      </w:r>
+      <w:proofErr w:type="spellStart"/>
+      <w:r>
+        <w:rPr>
+          <w:rFonts w:ascii="Consolas" w:eastAsia="Times New Roman" w:hAnsi="Consolas" w:cs="Courier New"/>
+          <w:kern w:val="0"/>
+          <w:sz w:val="17"/>
+          <w:szCs w:val="17"/>
+          <w14:ligatures w14:val="none"/>
+        </w:rPr>
+        <w:t>withRemote</w:t>
+      </w:r>
+      <w:proofErr w:type="spellEnd"/>
+      <w:proofErr w:type="gramEnd"/>
+      <w:r>
+        <w:rPr>
+          <w:rFonts w:ascii="Consolas" w:eastAsia="Times New Roman" w:hAnsi="Consolas" w:cs="Courier New"/>
+          <w:kern w:val="0"/>
+          <w:sz w:val="17"/>
+          <w:szCs w:val="17"/>
+          <w14:ligatures w14:val="none"/>
+        </w:rPr>
+        <w:t>(connection)</w:t>
+      </w:r>
+    </w:p>
+    <w:p>
+      <w:pPr>
+        <w:numPr>
+          <w:ilvl w:val="0"/>
+          <w:numId w:val="1"/>
+        </w:numPr>
+        <w:shd w:val="clear" w:color="auto" w:fill="FFFFFF"/>
+        <w:tabs>
+          <w:tab w:val="clear" w:pos="720"/>
+          <w:tab w:val="left" w:pos="916"/>
+          <w:tab w:val="left" w:pos="1832"/>
+          <w:tab w:val="left" w:pos="2748"/>
+          <w:tab w:val="left" w:pos="3664"/>
+          <w:tab w:val="left" w:pos="4580"/>
+          <w:tab w:val="left" w:pos="5496"/>
+          <w:tab w:val="left" w:pos="6412"/>
+          <w:tab w:val="left" w:pos="7328"/>
+          <w:tab w:val="left" w:pos="8244"/>
+          <w:tab w:val="left" w:pos="9160"/>
+          <w:tab w:val="left" w:pos="10076"/>
+          <w:tab w:val="left" w:pos="10992"/>
+          <w:tab w:val="left" w:pos="11908"/>
+          <w:tab w:val="left" w:pos="12824"/>
+          <w:tab w:val="left" w:pos="13740"/>
+          <w:tab w:val="left" w:pos="14656"/>
+        </w:tabs>
+        <w:spacing w:after="0" w:line="240" w:lineRule="auto"/>
+        <w:ind w:left="1170"/>
+        <w:rPr>
+          <w:rFonts w:ascii="Consolas" w:eastAsia="Times New Roman" w:hAnsi="Consolas" w:cs="Courier New"/>
+          <w:kern w:val="0"/>
+          <w:sz w:val="17"/>
+          <w:szCs w:val="17"/>
+          <w14:ligatures w14:val="none"/>
+        </w:rPr>
+      </w:pPr>
+      <w:r>
+        <w:rPr>
+          <w:rFonts w:ascii="Consolas" w:eastAsia="Times New Roman" w:hAnsi="Consolas" w:cs="Courier New"/>
+          <w:kern w:val="0"/>
+          <w:sz w:val="17"/>
+          <w:szCs w:val="17"/>
+          <w14:ligatures w14:val="none"/>
+        </w:rPr>
+        <w:t># Reuse 'g' across the application</w:t>
+      </w:r>
+    </w:p>
+    <w:p>
+      <w:pPr>
+        <w:numPr>
+          <w:ilvl w:val="0"/>
+          <w:numId w:val="1"/>
+        </w:numPr>
+        <w:shd w:val="clear" w:color="auto" w:fill="FFFFFF"/>
+        <w:spacing w:before="120" w:after="120" w:line="240" w:lineRule="auto"/>
+        <w:ind w:left="1170"/>
+        <w:rPr>
+          <w:rFonts w:ascii="Helvetica" w:eastAsia="Times New Roman" w:hAnsi="Helvetica" w:cs="Helvetica"/>
+          <w:kern w:val="0"/>
+          <w:sz w:val="24"/>
+          <w:szCs w:val="24"/>
+          <w14:ligatures w14:val="none"/>
+        </w:rPr>
+      </w:pPr>
+      <w:r>
+        <w:rPr>
+          <w:rFonts w:ascii="Helvetica" w:eastAsia="Times New Roman" w:hAnsi="Helvetica" w:cs="Helvetica"/>
+          <w:kern w:val="0"/>
+          <w:sz w:val="24"/>
+          <w:szCs w:val="24"/>
+          <w14:ligatures w14:val="none"/>
+        </w:rPr>
+        <w:t>Execute a simple traversal:</w:t>
+      </w:r>
+    </w:p>
+    <w:p>
+      <w:pPr>
+        <w:numPr>
+          <w:ilvl w:val="0"/>
+          <w:numId w:val="1"/>
+        </w:numPr>
+        <w:shd w:val="clear" w:color="auto" w:fill="FFFFFF"/>
+        <w:tabs>
+          <w:tab w:val="clear" w:pos="720"/>
+          <w:tab w:val="left" w:pos="916"/>
+          <w:tab w:val="left" w:pos="1832"/>
+          <w:tab w:val="left" w:pos="2748"/>
+          <w:tab w:val="left" w:pos="3664"/>
+          <w:tab w:val="left" w:pos="4580"/>
+          <w:tab w:val="left" w:pos="5496"/>
+          <w:tab w:val="left" w:pos="6412"/>
+          <w:tab w:val="left" w:pos="7328"/>
+          <w:tab w:val="left" w:pos="8244"/>
+          <w:tab w:val="left" w:pos="9160"/>
+          <w:tab w:val="left" w:pos="10076"/>
+          <w:tab w:val="left" w:pos="10992"/>
+          <w:tab w:val="left" w:pos="11908"/>
+          <w:tab w:val="left" w:pos="12824"/>
+          <w:tab w:val="left" w:pos="13740"/>
+          <w:tab w:val="left" w:pos="14656"/>
+        </w:tabs>
+        <w:spacing w:after="0" w:line="240" w:lineRule="auto"/>
+        <w:ind w:left="1170"/>
+        <w:rPr>
+          <w:rFonts w:ascii="Consolas" w:eastAsia="Times New Roman" w:hAnsi="Consolas" w:cs="Courier New"/>
+          <w:kern w:val="0"/>
+          <w:sz w:val="17"/>
+          <w:szCs w:val="17"/>
+          <w14:ligatures w14:val="none"/>
+        </w:rPr>
+      </w:pPr>
+      <w:proofErr w:type="spellStart"/>
+      <w:r>
+        <w:rPr>
+          <w:rFonts w:ascii="Consolas" w:eastAsia="Times New Roman" w:hAnsi="Consolas" w:cs="Courier New"/>
+          <w:kern w:val="0"/>
+          <w:sz w:val="17"/>
+          <w:szCs w:val="17"/>
+          <w14:ligatures w14:val="none"/>
+        </w:rPr>
+        <w:t>herculesAge</w:t>
+      </w:r>
+      <w:proofErr w:type="spellEnd"/>
+      <w:r>
+        <w:rPr>
+          <w:rFonts w:ascii="Consolas" w:eastAsia="Times New Roman" w:hAnsi="Consolas" w:cs="Courier New"/>
+          <w:kern w:val="0"/>
+          <w:sz w:val="17"/>
+          <w:szCs w:val="17"/>
+          <w14:ligatures w14:val="none"/>
+        </w:rPr>
+        <w:t xml:space="preserve"> = </w:t>
+      </w:r>
+      <w:proofErr w:type="spellStart"/>
+      <w:proofErr w:type="gramStart"/>
+      <w:r>
+        <w:rPr>
+          <w:rFonts w:ascii="Consolas" w:eastAsia="Times New Roman" w:hAnsi="Consolas" w:cs="Courier New"/>
+          <w:kern w:val="0"/>
+          <w:sz w:val="17"/>
+          <w:szCs w:val="17"/>
+          <w14:ligatures w14:val="none"/>
+        </w:rPr>
+        <w:t>g.V</w:t>
+      </w:r>
+      <w:proofErr w:type="spellEnd"/>
+      <w:proofErr w:type="gramEnd"/>
+      <w:r>
+        <w:rPr>
+          <w:rFonts w:ascii="Consolas" w:eastAsia="Times New Roman" w:hAnsi="Consolas" w:cs="Courier New"/>
+          <w:kern w:val="0"/>
+          <w:sz w:val="17"/>
+          <w:szCs w:val="17"/>
+          <w14:ligatures w14:val="none"/>
+        </w:rPr>
+        <w:t>().has('name', '</w:t>
+      </w:r>
+      <w:proofErr w:type="spellStart"/>
+      <w:r>
+        <w:rPr>
+          <w:rFonts w:ascii="Consolas" w:eastAsia="Times New Roman" w:hAnsi="Consolas" w:cs="Courier New"/>
+          <w:kern w:val="0"/>
+          <w:sz w:val="17"/>
+          <w:szCs w:val="17"/>
+          <w14:ligatures w14:val="none"/>
+        </w:rPr>
+        <w:t>hercules</w:t>
+      </w:r>
+      <w:proofErr w:type="spellEnd"/>
+      <w:r>
+        <w:rPr>
+          <w:rFonts w:ascii="Consolas" w:eastAsia="Times New Roman" w:hAnsi="Consolas" w:cs="Courier New"/>
+          <w:kern w:val="0"/>
+          <w:sz w:val="17"/>
+          <w:szCs w:val="17"/>
+          <w14:ligatures w14:val="none"/>
+        </w:rPr>
+        <w:t>').values('age').next()</w:t>
+      </w:r>
+    </w:p>
+    <w:p>
+      <w:pPr>
+        <w:numPr>
+          <w:ilvl w:val="0"/>
+          <w:numId w:val="1"/>
+        </w:numPr>
+        <w:shd w:val="clear" w:color="auto" w:fill="FFFFFF"/>
+        <w:tabs>
+          <w:tab w:val="clear" w:pos="720"/>
+          <w:tab w:val="left" w:pos="916"/>
+          <w:tab w:val="left" w:pos="1832"/>
+          <w:tab w:val="left" w:pos="2748"/>
+          <w:tab w:val="left" w:pos="3664"/>
+          <w:tab w:val="left" w:pos="4580"/>
+          <w:tab w:val="left" w:pos="5496"/>
+          <w:tab w:val="left" w:pos="6412"/>
+          <w:tab w:val="left" w:pos="7328"/>
+          <w:tab w:val="left" w:pos="8244"/>
+          <w:tab w:val="left" w:pos="9160"/>
+          <w:tab w:val="left" w:pos="10076"/>
+          <w:tab w:val="left" w:pos="10992"/>
+          <w:tab w:val="left" w:pos="11908"/>
+          <w:tab w:val="left" w:pos="12824"/>
+          <w:tab w:val="left" w:pos="13740"/>
+          <w:tab w:val="left" w:pos="14656"/>
+        </w:tabs>
+        <w:spacing w:after="0" w:line="240" w:lineRule="auto"/>
+        <w:ind w:left="1170"/>
+        <w:rPr>
+          <w:rFonts w:ascii="Consolas" w:eastAsia="Times New Roman" w:hAnsi="Consolas" w:cs="Courier New"/>
+          <w:kern w:val="0"/>
+          <w:sz w:val="17"/>
+          <w:szCs w:val="17"/>
+          <w14:ligatures w14:val="none"/>
+        </w:rPr>
+      </w:pPr>
+      <w:proofErr w:type="gramStart"/>
+      <w:r>
+        <w:rPr>
+          <w:rFonts w:ascii="Consolas" w:eastAsia="Times New Roman" w:hAnsi="Consolas" w:cs="Courier New"/>
+          <w:kern w:val="0"/>
+          <w:sz w:val="17"/>
+          <w:szCs w:val="17"/>
+          <w14:ligatures w14:val="none"/>
+        </w:rPr>
+        <w:t>print(</w:t>
+      </w:r>
+      <w:proofErr w:type="gramEnd"/>
+      <w:r>
+        <w:rPr>
+          <w:rFonts w:ascii="Consolas" w:eastAsia="Times New Roman" w:hAnsi="Consolas" w:cs="Courier New"/>
+          <w:kern w:val="0"/>
+          <w:sz w:val="17"/>
+          <w:szCs w:val="17"/>
+          <w14:ligatures w14:val="none"/>
+        </w:rPr>
+        <w:t xml:space="preserve">'Hercules is {} years </w:t>
+      </w:r>
+      <w:proofErr w:type="spellStart"/>
+      <w:r>
+        <w:rPr>
+          <w:rFonts w:ascii="Consolas" w:eastAsia="Times New Roman" w:hAnsi="Consolas" w:cs="Courier New"/>
+          <w:kern w:val="0"/>
+          <w:sz w:val="17"/>
+          <w:szCs w:val="17"/>
+          <w14:ligatures w14:val="none"/>
+        </w:rPr>
+        <w:t>old.'.format</w:t>
+      </w:r>
+      <w:proofErr w:type="spellEnd"/>
+      <w:r>
+        <w:rPr>
+          <w:rFonts w:ascii="Consolas" w:eastAsia="Times New Roman" w:hAnsi="Consolas" w:cs="Courier New"/>
+          <w:kern w:val="0"/>
+          <w:sz w:val="17"/>
+          <w:szCs w:val="17"/>
+          <w14:ligatures w14:val="none"/>
+        </w:rPr>
+        <w:t>(</w:t>
+      </w:r>
+      <w:proofErr w:type="spellStart"/>
+      <w:r>
+        <w:rPr>
+          <w:rFonts w:ascii="Consolas" w:eastAsia="Times New Roman" w:hAnsi="Consolas" w:cs="Courier New"/>
+          <w:kern w:val="0"/>
+          <w:sz w:val="17"/>
+          <w:szCs w:val="17"/>
+          <w14:ligatures w14:val="none"/>
+        </w:rPr>
+        <w:t>herculesAge</w:t>
+      </w:r>
+      <w:proofErr w:type="spellEnd"/>
+      <w:r>
+        <w:rPr>
+          <w:rFonts w:ascii="Consolas" w:eastAsia="Times New Roman" w:hAnsi="Consolas" w:cs="Courier New"/>
+          <w:kern w:val="0"/>
+          <w:sz w:val="17"/>
+          <w:szCs w:val="17"/>
+          <w14:ligatures w14:val="none"/>
+        </w:rPr>
+        <w:t>))</w:t>
+      </w:r>
+    </w:p>
+    <w:p>
+      <w:pPr>
+        <w:shd w:val="clear" w:color="auto" w:fill="FFFFFF"/>
+        <w:spacing w:beforeAutospacing="1" w:after="0" w:line="240" w:lineRule="auto"/>
+        <w:ind w:left="1170"/>
+        <w:rPr>
+          <w:rFonts w:ascii="Helvetica" w:eastAsia="Times New Roman" w:hAnsi="Helvetica" w:cs="Helvetica"/>
+          <w:kern w:val="0"/>
+          <w:sz w:val="24"/>
+          <w:szCs w:val="24"/>
+          <w14:ligatures w14:val="none"/>
+        </w:rPr>
+      </w:pPr>
+      <w:proofErr w:type="gramStart"/>
+      <w:r>
+        <w:rPr>
+          <w:rFonts w:ascii="Consolas" w:eastAsia="Times New Roman" w:hAnsi="Consolas" w:cs="Courier New"/>
+          <w:kern w:val="0"/>
+          <w:sz w:val="20"/>
+          <w:szCs w:val="20"/>
+          <w14:ligatures w14:val="none"/>
+        </w:rPr>
+        <w:t>next(</w:t>
+      </w:r>
+      <w:proofErr w:type="gramEnd"/>
+      <w:r>
+        <w:rPr>
+          <w:rFonts w:ascii="Consolas" w:eastAsia="Times New Roman" w:hAnsi="Consolas" w:cs="Courier New"/>
+          <w:kern w:val="0"/>
+          <w:sz w:val="20"/>
+          <w:szCs w:val="20"/>
+          <w14:ligatures w14:val="none"/>
+        </w:rPr>
+        <w:t>)</w:t>
+      </w:r>
+      <w:r>
+        <w:rPr>
+          <w:rFonts w:ascii="Helvetica" w:eastAsia="Times New Roman" w:hAnsi="Helvetica" w:cs="Helvetica"/>
+          <w:kern w:val="0"/>
+          <w:sz w:val="24"/>
+          <w:szCs w:val="24"/>
+          <w14:ligatures w14:val="none"/>
+        </w:rPr>
+        <w:t> is a terminal step that submits the traversal to the Gremlin Server and returns a single result.</w:t>
+      </w:r>
+    </w:p>
+    <w:p/>
     <w:p/>
     <w:p/>
     <w:sectPr>
@@ -3074,6 +5654,127 @@
     </w:sectPr>
   </w:body>
 </w:document>
+</file>
+
+<file path=word/numbering.xml><?xml version="1.0" encoding="utf-8"?>
+<w:numbering xmlns:wpc="http://schemas.microsoft.com/office/word/2010/wordprocessingCanvas" xmlns:cx="http://schemas.microsoft.com/office/drawing/2014/chartex" xmlns:cx1="http://schemas.microsoft.com/office/drawing/2015/9/8/chartex" xmlns:cx2="http://schemas.microsoft.com/office/drawing/2015/10/21/chartex" xmlns:cx3="http://schemas.microsoft.com/office/drawing/2016/5/9/chartex" xmlns:cx4="http://schemas.microsoft.com/office/drawing/2016/5/10/chartex" xmlns:cx5="http://schemas.microsoft.com/office/drawing/2016/5/11/chartex" xmlns:cx6="http://schemas.microsoft.com/office/drawing/2016/5/12/chartex" xmlns:cx7="http://schemas.microsoft.com/office/drawing/2016/5/13/chartex" xmlns:cx8="http://schemas.microsoft.com/office/drawing/2016/5/14/chartex" xmlns:mc="http://schemas.openxmlformats.org/markup-compatibility/2006" xmlns:aink="http://schemas.microsoft.com/office/drawing/2016/ink" xmlns:am3d="http://schemas.microsoft.com/office/drawing/2017/model3d" xmlns:o="urn:schemas-microsoft-com:office:office" xmlns:oel="http://schemas.microsoft.com/office/2019/extlst" xmlns:r="http://schemas.openxmlformats.org/officeDocument/2006/relationships" xmlns:m="http://schemas.openxmlformats.org/officeDocument/2006/math" xmlns:v="urn:schemas-microsoft-com:vml" xmlns:wp14="http://schemas.microsoft.com/office/word/2010/wordprocessingDrawing" xmlns:wp="http://schemas.openxmlformats.org/drawingml/2006/wordprocessingDrawing" xmlns:w10="urn:schemas-microsoft-com:office:word" xmlns:w="http://schemas.openxmlformats.org/wordprocessingml/2006/main" xmlns:w14="http://schemas.microsoft.com/office/word/2010/wordml" xmlns:w15="http://schemas.microsoft.com/office/word/2012/wordml" xmlns:w16cex="http://schemas.microsoft.com/office/word/2018/wordml/cex" xmlns:w16cid="http://schemas.microsoft.com/office/word/2016/wordml/cid" xmlns:w16="http://schemas.microsoft.com/office/word/2018/wordml" xmlns:w16sdtdh="http://schemas.microsoft.com/office/word/2020/wordml/sdtdatahash" xmlns:w16se="http://schemas.microsoft.com/office/word/2015/wordml/symex" xmlns:wpg="http://schemas.microsoft.com/office/word/2010/wordprocessingGroup" xmlns:wpi="http://schemas.microsoft.com/office/word/2010/wordprocessingInk" xmlns:wne="http://schemas.microsoft.com/office/word/2006/wordml" xmlns:wps="http://schemas.microsoft.com/office/word/2010/wordprocessingShape" mc:Ignorable="w14 w15 w16se w16cid w16 w16cex w16sdtdh wp14">
+  <w:abstractNum w:abstractNumId="0" w15:restartNumberingAfterBreak="0">
+    <w:nsid w:val="4C2F7392"/>
+    <w:multiLevelType w:val="multilevel"/>
+    <w:tmpl w:val="EF7025E4"/>
+    <w:lvl w:ilvl="0">
+      <w:start w:val="1"/>
+      <w:numFmt w:val="decimal"/>
+      <w:lvlText w:val="%1."/>
+      <w:lvlJc w:val="left"/>
+      <w:pPr>
+        <w:tabs>
+          <w:tab w:val="num" w:pos="720"/>
+        </w:tabs>
+        <w:ind w:left="720" w:hanging="360"/>
+      </w:pPr>
+    </w:lvl>
+    <w:lvl w:ilvl="1" w:tentative="1">
+      <w:start w:val="1"/>
+      <w:numFmt w:val="decimal"/>
+      <w:lvlText w:val="%2."/>
+      <w:lvlJc w:val="left"/>
+      <w:pPr>
+        <w:tabs>
+          <w:tab w:val="num" w:pos="1440"/>
+        </w:tabs>
+        <w:ind w:left="1440" w:hanging="360"/>
+      </w:pPr>
+    </w:lvl>
+    <w:lvl w:ilvl="2" w:tentative="1">
+      <w:start w:val="1"/>
+      <w:numFmt w:val="decimal"/>
+      <w:lvlText w:val="%3."/>
+      <w:lvlJc w:val="left"/>
+      <w:pPr>
+        <w:tabs>
+          <w:tab w:val="num" w:pos="2160"/>
+        </w:tabs>
+        <w:ind w:left="2160" w:hanging="360"/>
+      </w:pPr>
+    </w:lvl>
+    <w:lvl w:ilvl="3" w:tentative="1">
+      <w:start w:val="1"/>
+      <w:numFmt w:val="decimal"/>
+      <w:lvlText w:val="%4."/>
+      <w:lvlJc w:val="left"/>
+      <w:pPr>
+        <w:tabs>
+          <w:tab w:val="num" w:pos="2880"/>
+        </w:tabs>
+        <w:ind w:left="2880" w:hanging="360"/>
+      </w:pPr>
+    </w:lvl>
+    <w:lvl w:ilvl="4" w:tentative="1">
+      <w:start w:val="1"/>
+      <w:numFmt w:val="decimal"/>
+      <w:lvlText w:val="%5."/>
+      <w:lvlJc w:val="left"/>
+      <w:pPr>
+        <w:tabs>
+          <w:tab w:val="num" w:pos="3600"/>
+        </w:tabs>
+        <w:ind w:left="3600" w:hanging="360"/>
+      </w:pPr>
+    </w:lvl>
+    <w:lvl w:ilvl="5" w:tentative="1">
+      <w:start w:val="1"/>
+      <w:numFmt w:val="decimal"/>
+      <w:lvlText w:val="%6."/>
+      <w:lvlJc w:val="left"/>
+      <w:pPr>
+        <w:tabs>
+          <w:tab w:val="num" w:pos="4320"/>
+        </w:tabs>
+        <w:ind w:left="4320" w:hanging="360"/>
+      </w:pPr>
+    </w:lvl>
+    <w:lvl w:ilvl="6" w:tentative="1">
+      <w:start w:val="1"/>
+      <w:numFmt w:val="decimal"/>
+      <w:lvlText w:val="%7."/>
+      <w:lvlJc w:val="left"/>
+      <w:pPr>
+        <w:tabs>
+          <w:tab w:val="num" w:pos="5040"/>
+        </w:tabs>
+        <w:ind w:left="5040" w:hanging="360"/>
+      </w:pPr>
+    </w:lvl>
+    <w:lvl w:ilvl="7" w:tentative="1">
+      <w:start w:val="1"/>
+      <w:numFmt w:val="decimal"/>
+      <w:lvlText w:val="%8."/>
+      <w:lvlJc w:val="left"/>
+      <w:pPr>
+        <w:tabs>
+          <w:tab w:val="num" w:pos="5760"/>
+        </w:tabs>
+        <w:ind w:left="5760" w:hanging="360"/>
+      </w:pPr>
+    </w:lvl>
+    <w:lvl w:ilvl="8" w:tentative="1">
+      <w:start w:val="1"/>
+      <w:numFmt w:val="decimal"/>
+      <w:lvlText w:val="%9."/>
+      <w:lvlJc w:val="left"/>
+      <w:pPr>
+        <w:tabs>
+          <w:tab w:val="num" w:pos="6480"/>
+        </w:tabs>
+        <w:ind w:left="6480" w:hanging="360"/>
+      </w:pPr>
+    </w:lvl>
+  </w:abstractNum>
+  <w:num w:numId="1" w16cid:durableId="1660647075">
+    <w:abstractNumId w:val="0"/>
+  </w:num>
+</w:numbering>
 </file>
 
 <file path=word/styles.xml><?xml version="1.0" encoding="utf-8"?>
@@ -3476,11 +6177,33 @@
   <w:style w:type="paragraph" w:default="1" w:styleId="Normal">
     <w:name w:val="Normal"/>
     <w:qFormat/>
-    <w:rsid w:val="009E03DF"/>
+    <w:rsid w:val="000134C0"/>
+  </w:style>
+  <w:style w:type="paragraph" w:styleId="Heading2">
+    <w:name w:val="heading 2"/>
+    <w:basedOn w:val="Normal"/>
+    <w:link w:val="Heading2Char"/>
+    <w:uiPriority w:val="9"/>
+    <w:qFormat/>
+    <w:rsid w:val="00A47979"/>
+    <w:pPr>
+      <w:spacing w:before="100" w:beforeAutospacing="1" w:after="100" w:afterAutospacing="1" w:line="240" w:lineRule="auto"/>
+      <w:outlineLvl w:val="1"/>
+    </w:pPr>
+    <w:rPr>
+      <w:rFonts w:ascii="Times New Roman" w:eastAsia="Times New Roman" w:hAnsi="Times New Roman" w:cs="Times New Roman"/>
+      <w:b/>
+      <w:bCs/>
+      <w:kern w:val="0"/>
+      <w:sz w:val="36"/>
+      <w:szCs w:val="36"/>
+      <w14:ligatures w14:val="none"/>
+    </w:rPr>
   </w:style>
   <w:style w:type="character" w:default="1" w:styleId="DefaultParagraphFont">
     <w:name w:val="Default Paragraph Font"/>
     <w:uiPriority w:val="1"/>
+    <w:semiHidden/>
     <w:unhideWhenUsed/>
   </w:style>
   <w:style w:type="table" w:default="1" w:styleId="TableNormal">
@@ -3522,6 +6245,172 @@
         <w:insideV w:val="single" w:sz="4" w:space="0" w:color="auto"/>
       </w:tblBorders>
     </w:tblPr>
+  </w:style>
+  <w:style w:type="character" w:styleId="Hyperlink">
+    <w:name w:val="Hyperlink"/>
+    <w:basedOn w:val="DefaultParagraphFont"/>
+    <w:uiPriority w:val="99"/>
+    <w:semiHidden/>
+    <w:unhideWhenUsed/>
+    <w:rsid w:val="00A47979"/>
+    <w:rPr>
+      <w:color w:val="0000FF"/>
+      <w:u w:val="single"/>
+    </w:rPr>
+  </w:style>
+  <w:style w:type="character" w:customStyle="1" w:styleId="Heading2Char">
+    <w:name w:val="Heading 2 Char"/>
+    <w:basedOn w:val="DefaultParagraphFont"/>
+    <w:link w:val="Heading2"/>
+    <w:uiPriority w:val="9"/>
+    <w:rsid w:val="00A47979"/>
+    <w:rPr>
+      <w:rFonts w:ascii="Times New Roman" w:eastAsia="Times New Roman" w:hAnsi="Times New Roman" w:cs="Times New Roman"/>
+      <w:b/>
+      <w:bCs/>
+      <w:kern w:val="0"/>
+      <w:sz w:val="36"/>
+      <w:szCs w:val="36"/>
+      <w14:ligatures w14:val="none"/>
+    </w:rPr>
+  </w:style>
+  <w:style w:type="paragraph" w:styleId="NormalWeb">
+    <w:name w:val="Normal (Web)"/>
+    <w:basedOn w:val="Normal"/>
+    <w:uiPriority w:val="99"/>
+    <w:semiHidden/>
+    <w:unhideWhenUsed/>
+    <w:rsid w:val="00A47979"/>
+    <w:pPr>
+      <w:spacing w:before="100" w:beforeAutospacing="1" w:after="100" w:afterAutospacing="1" w:line="240" w:lineRule="auto"/>
+    </w:pPr>
+    <w:rPr>
+      <w:rFonts w:ascii="Times New Roman" w:eastAsia="Times New Roman" w:hAnsi="Times New Roman" w:cs="Times New Roman"/>
+      <w:kern w:val="0"/>
+      <w:sz w:val="24"/>
+      <w:szCs w:val="24"/>
+      <w14:ligatures w14:val="none"/>
+    </w:rPr>
+  </w:style>
+  <w:style w:type="character" w:styleId="HTMLCode">
+    <w:name w:val="HTML Code"/>
+    <w:basedOn w:val="DefaultParagraphFont"/>
+    <w:uiPriority w:val="99"/>
+    <w:semiHidden/>
+    <w:unhideWhenUsed/>
+    <w:rsid w:val="00A47979"/>
+    <w:rPr>
+      <w:rFonts w:ascii="Courier New" w:eastAsia="Times New Roman" w:hAnsi="Courier New" w:cs="Courier New"/>
+      <w:sz w:val="20"/>
+      <w:szCs w:val="20"/>
+    </w:rPr>
+  </w:style>
+  <w:style w:type="paragraph" w:styleId="HTMLPreformatted">
+    <w:name w:val="HTML Preformatted"/>
+    <w:basedOn w:val="Normal"/>
+    <w:link w:val="HTMLPreformattedChar"/>
+    <w:uiPriority w:val="99"/>
+    <w:semiHidden/>
+    <w:unhideWhenUsed/>
+    <w:rsid w:val="00A47979"/>
+    <w:pPr>
+      <w:tabs>
+        <w:tab w:val="left" w:pos="916"/>
+        <w:tab w:val="left" w:pos="1832"/>
+        <w:tab w:val="left" w:pos="2748"/>
+        <w:tab w:val="left" w:pos="3664"/>
+        <w:tab w:val="left" w:pos="4580"/>
+        <w:tab w:val="left" w:pos="5496"/>
+        <w:tab w:val="left" w:pos="6412"/>
+        <w:tab w:val="left" w:pos="7328"/>
+        <w:tab w:val="left" w:pos="8244"/>
+        <w:tab w:val="left" w:pos="9160"/>
+        <w:tab w:val="left" w:pos="10076"/>
+        <w:tab w:val="left" w:pos="10992"/>
+        <w:tab w:val="left" w:pos="11908"/>
+        <w:tab w:val="left" w:pos="12824"/>
+        <w:tab w:val="left" w:pos="13740"/>
+        <w:tab w:val="left" w:pos="14656"/>
+      </w:tabs>
+      <w:spacing w:after="0" w:line="240" w:lineRule="auto"/>
+    </w:pPr>
+    <w:rPr>
+      <w:rFonts w:ascii="Courier New" w:eastAsia="Times New Roman" w:hAnsi="Courier New" w:cs="Courier New"/>
+      <w:kern w:val="0"/>
+      <w:sz w:val="20"/>
+      <w:szCs w:val="20"/>
+      <w14:ligatures w14:val="none"/>
+    </w:rPr>
+  </w:style>
+  <w:style w:type="character" w:customStyle="1" w:styleId="HTMLPreformattedChar">
+    <w:name w:val="HTML Preformatted Char"/>
+    <w:basedOn w:val="DefaultParagraphFont"/>
+    <w:link w:val="HTMLPreformatted"/>
+    <w:uiPriority w:val="99"/>
+    <w:semiHidden/>
+    <w:rsid w:val="00A47979"/>
+    <w:rPr>
+      <w:rFonts w:ascii="Courier New" w:eastAsia="Times New Roman" w:hAnsi="Courier New" w:cs="Courier New"/>
+      <w:kern w:val="0"/>
+      <w:sz w:val="20"/>
+      <w:szCs w:val="20"/>
+      <w14:ligatures w14:val="none"/>
+    </w:rPr>
+  </w:style>
+  <w:style w:type="character" w:customStyle="1" w:styleId="nv">
+    <w:name w:val="nv"/>
+    <w:basedOn w:val="DefaultParagraphFont"/>
+    <w:rsid w:val="00A47979"/>
+  </w:style>
+  <w:style w:type="character" w:customStyle="1" w:styleId="o">
+    <w:name w:val="o"/>
+    <w:basedOn w:val="DefaultParagraphFont"/>
+    <w:rsid w:val="00A47979"/>
+  </w:style>
+  <w:style w:type="character" w:customStyle="1" w:styleId="m">
+    <w:name w:val="m"/>
+    <w:basedOn w:val="DefaultParagraphFont"/>
+    <w:rsid w:val="00A47979"/>
+  </w:style>
+  <w:style w:type="character" w:customStyle="1" w:styleId="kn">
+    <w:name w:val="kn"/>
+    <w:basedOn w:val="DefaultParagraphFont"/>
+    <w:rsid w:val="00A47979"/>
+  </w:style>
+  <w:style w:type="character" w:customStyle="1" w:styleId="nn">
+    <w:name w:val="nn"/>
+    <w:basedOn w:val="DefaultParagraphFont"/>
+    <w:rsid w:val="00A47979"/>
+  </w:style>
+  <w:style w:type="character" w:customStyle="1" w:styleId="n">
+    <w:name w:val="n"/>
+    <w:basedOn w:val="DefaultParagraphFont"/>
+    <w:rsid w:val="00A47979"/>
+  </w:style>
+  <w:style w:type="character" w:customStyle="1" w:styleId="p">
+    <w:name w:val="p"/>
+    <w:basedOn w:val="DefaultParagraphFont"/>
+    <w:rsid w:val="00A47979"/>
+  </w:style>
+  <w:style w:type="character" w:customStyle="1" w:styleId="s1">
+    <w:name w:val="s1"/>
+    <w:basedOn w:val="DefaultParagraphFont"/>
+    <w:rsid w:val="00A47979"/>
+  </w:style>
+  <w:style w:type="character" w:customStyle="1" w:styleId="c1">
+    <w:name w:val="c1"/>
+    <w:basedOn w:val="DefaultParagraphFont"/>
+    <w:rsid w:val="00A47979"/>
+  </w:style>
+  <w:style w:type="character" w:customStyle="1" w:styleId="nb">
+    <w:name w:val="nb"/>
+    <w:basedOn w:val="DefaultParagraphFont"/>
+    <w:rsid w:val="00A47979"/>
+  </w:style>
+  <w:style w:type="character" w:customStyle="1" w:styleId="si">
+    <w:name w:val="si"/>
+    <w:basedOn w:val="DefaultParagraphFont"/>
+    <w:rsid w:val="00A47979"/>
   </w:style>
 </w:styles>
 </file>

</xml_diff>

<commit_message>
Working with Phil on Pseudocode for the Graph Database connections
</commit_message>
<xml_diff>
--- a/Janusgraph_Master_Commands.docx
+++ b/Janusgraph_Master_Commands.docx
@@ -1595,6 +1595,519 @@
     </w:p>
     <w:p>
       <w:pPr>
+        <w:ind w:left="720"/>
+        <w:rPr>
+          <w:sz w:val="20"/>
+          <w:szCs w:val="20"/>
+        </w:rPr>
+      </w:pPr>
+      <w:r>
+        <w:rPr>
+          <w:sz w:val="20"/>
+          <w:szCs w:val="20"/>
+        </w:rPr>
+        <w:lastRenderedPageBreak/>
+        <w:t xml:space="preserve">Resource </w:t>
+      </w:r>
+    </w:p>
+    <w:p>
+      <w:pPr>
+        <w:ind w:left="720"/>
+        <w:rPr>
+          <w:sz w:val="20"/>
+          <w:szCs w:val="20"/>
+        </w:rPr>
+      </w:pPr>
+      <w:proofErr w:type="spellStart"/>
+      <w:r>
+        <w:rPr>
+          <w:sz w:val="20"/>
+          <w:szCs w:val="20"/>
+        </w:rPr>
+        <w:t>ResourceName</w:t>
+      </w:r>
+      <w:proofErr w:type="spellEnd"/>
+      <w:r>
+        <w:rPr>
+          <w:sz w:val="20"/>
+          <w:szCs w:val="20"/>
+        </w:rPr>
+        <w:t xml:space="preserve"> </w:t>
+      </w:r>
+    </w:p>
+    <w:p>
+      <w:pPr>
+        <w:ind w:left="720"/>
+        <w:rPr>
+          <w:sz w:val="20"/>
+          <w:szCs w:val="20"/>
+        </w:rPr>
+      </w:pPr>
+      <w:proofErr w:type="spellStart"/>
+      <w:r>
+        <w:rPr>
+          <w:sz w:val="20"/>
+          <w:szCs w:val="20"/>
+        </w:rPr>
+        <w:t>ComposerID</w:t>
+      </w:r>
+      <w:proofErr w:type="spellEnd"/>
+      <w:r>
+        <w:rPr>
+          <w:sz w:val="20"/>
+          <w:szCs w:val="20"/>
+        </w:rPr>
+        <w:t xml:space="preserve"> </w:t>
+      </w:r>
+    </w:p>
+    <w:p>
+      <w:pPr>
+        <w:ind w:left="720"/>
+        <w:rPr>
+          <w:sz w:val="20"/>
+          <w:szCs w:val="20"/>
+        </w:rPr>
+      </w:pPr>
+      <w:proofErr w:type="spellStart"/>
+      <w:r>
+        <w:rPr>
+          <w:sz w:val="20"/>
+          <w:szCs w:val="20"/>
+        </w:rPr>
+        <w:t>ResourceType</w:t>
+      </w:r>
+      <w:proofErr w:type="spellEnd"/>
+    </w:p>
+    <w:p>
+      <w:pPr>
+        <w:ind w:left="720"/>
+        <w:rPr>
+          <w:sz w:val="20"/>
+          <w:szCs w:val="20"/>
+        </w:rPr>
+      </w:pPr>
+      <w:proofErr w:type="spellStart"/>
+      <w:r>
+        <w:rPr>
+          <w:sz w:val="20"/>
+          <w:szCs w:val="20"/>
+        </w:rPr>
+        <w:t>ResourceSubType</w:t>
+      </w:r>
+      <w:proofErr w:type="spellEnd"/>
+    </w:p>
+    <w:p>
+      <w:pPr>
+        <w:ind w:left="720"/>
+        <w:rPr>
+          <w:sz w:val="20"/>
+          <w:szCs w:val="20"/>
+        </w:rPr>
+      </w:pPr>
+      <w:proofErr w:type="spellStart"/>
+      <w:r>
+        <w:rPr>
+          <w:sz w:val="20"/>
+          <w:szCs w:val="20"/>
+        </w:rPr>
+        <w:t>ResourceActive</w:t>
+      </w:r>
+      <w:proofErr w:type="spellEnd"/>
+    </w:p>
+    <w:p>
+      <w:pPr>
+        <w:ind w:left="720"/>
+        <w:rPr>
+          <w:sz w:val="20"/>
+          <w:szCs w:val="20"/>
+        </w:rPr>
+      </w:pPr>
+      <w:proofErr w:type="spellStart"/>
+      <w:r>
+        <w:rPr>
+          <w:sz w:val="20"/>
+          <w:szCs w:val="20"/>
+        </w:rPr>
+        <w:t>ResourceAllocated</w:t>
+      </w:r>
+      <w:proofErr w:type="spellEnd"/>
+    </w:p>
+    <w:p>
+      <w:pPr>
+        <w:ind w:left="720"/>
+        <w:rPr>
+          <w:sz w:val="20"/>
+          <w:szCs w:val="20"/>
+        </w:rPr>
+      </w:pPr>
+      <w:proofErr w:type="spellStart"/>
+      <w:r>
+        <w:rPr>
+          <w:sz w:val="20"/>
+          <w:szCs w:val="20"/>
+        </w:rPr>
+        <w:t>ResourceSpecificCharacteristics</w:t>
+      </w:r>
+      <w:proofErr w:type="spellEnd"/>
+    </w:p>
+    <w:p>
+      <w:pPr>
+        <w:ind w:left="720"/>
+        <w:rPr>
+          <w:sz w:val="20"/>
+          <w:szCs w:val="20"/>
+        </w:rPr>
+      </w:pPr>
+      <w:r>
+        <w:rPr>
+          <w:sz w:val="20"/>
+          <w:szCs w:val="20"/>
+        </w:rPr>
+        <w:t>ResourceCharacteristic1</w:t>
+      </w:r>
+    </w:p>
+    <w:p>
+      <w:pPr>
+        <w:ind w:left="720"/>
+        <w:rPr>
+          <w:sz w:val="20"/>
+          <w:szCs w:val="20"/>
+        </w:rPr>
+      </w:pPr>
+      <w:r>
+        <w:rPr>
+          <w:sz w:val="20"/>
+          <w:szCs w:val="20"/>
+        </w:rPr>
+        <w:t>ResourceCharacteristic2</w:t>
+      </w:r>
+    </w:p>
+    <w:p>
+      <w:pPr>
+        <w:ind w:left="720"/>
+        <w:rPr>
+          <w:sz w:val="20"/>
+          <w:szCs w:val="20"/>
+        </w:rPr>
+      </w:pPr>
+      <w:r>
+        <w:rPr>
+          <w:sz w:val="20"/>
+          <w:szCs w:val="20"/>
+        </w:rPr>
+        <w:t>ResourceCharacteristic3</w:t>
+      </w:r>
+    </w:p>
+    <w:p>
+      <w:pPr>
+        <w:ind w:left="720"/>
+        <w:rPr>
+          <w:sz w:val="20"/>
+          <w:szCs w:val="20"/>
+        </w:rPr>
+      </w:pPr>
+      <w:r>
+        <w:rPr>
+          <w:sz w:val="20"/>
+          <w:szCs w:val="20"/>
+        </w:rPr>
+        <w:t>ResourceCharacteristic4</w:t>
+      </w:r>
+    </w:p>
+    <w:p>
+      <w:pPr>
+        <w:ind w:left="720"/>
+        <w:rPr>
+          <w:sz w:val="20"/>
+          <w:szCs w:val="20"/>
+        </w:rPr>
+      </w:pPr>
+      <w:r>
+        <w:rPr>
+          <w:sz w:val="20"/>
+          <w:szCs w:val="20"/>
+        </w:rPr>
+        <w:t>ResourceCharacteristic5</w:t>
+      </w:r>
+    </w:p>
+    <w:p>
+      <w:pPr>
+        <w:ind w:left="720"/>
+        <w:rPr>
+          <w:sz w:val="20"/>
+          <w:szCs w:val="20"/>
+        </w:rPr>
+      </w:pPr>
+      <w:r>
+        <w:rPr>
+          <w:sz w:val="20"/>
+          <w:szCs w:val="20"/>
+        </w:rPr>
+        <w:t>ResourceCharacteristic6</w:t>
+      </w:r>
+    </w:p>
+    <w:p>
+      <w:pPr>
+        <w:ind w:left="720"/>
+        <w:rPr>
+          <w:sz w:val="20"/>
+          <w:szCs w:val="20"/>
+        </w:rPr>
+      </w:pPr>
+      <w:r>
+        <w:rPr>
+          <w:sz w:val="20"/>
+          <w:szCs w:val="20"/>
+        </w:rPr>
+        <w:t>ResourceCharacteristic7</w:t>
+      </w:r>
+    </w:p>
+    <w:p>
+      <w:pPr>
+        <w:ind w:left="720"/>
+        <w:rPr>
+          <w:sz w:val="20"/>
+          <w:szCs w:val="20"/>
+        </w:rPr>
+      </w:pPr>
+      <w:r>
+        <w:rPr>
+          <w:sz w:val="20"/>
+          <w:szCs w:val="20"/>
+        </w:rPr>
+        <w:t>ResourceCharacteristic8</w:t>
+      </w:r>
+    </w:p>
+    <w:p>
+      <w:pPr>
+        <w:ind w:left="720"/>
+        <w:rPr>
+          <w:sz w:val="20"/>
+          <w:szCs w:val="20"/>
+        </w:rPr>
+      </w:pPr>
+      <w:r>
+        <w:rPr>
+          <w:sz w:val="20"/>
+          <w:szCs w:val="20"/>
+        </w:rPr>
+        <w:t>ResourceCharacteristic9</w:t>
+      </w:r>
+    </w:p>
+    <w:p>
+      <w:pPr>
+        <w:ind w:left="720"/>
+        <w:rPr>
+          <w:sz w:val="20"/>
+          <w:szCs w:val="20"/>
+        </w:rPr>
+      </w:pPr>
+      <w:r>
+        <w:rPr>
+          <w:sz w:val="20"/>
+          <w:szCs w:val="20"/>
+        </w:rPr>
+        <w:t>ResourceCharacteristic10</w:t>
+      </w:r>
+    </w:p>
+    <w:p>
+      <w:pPr>
+        <w:ind w:left="720"/>
+        <w:rPr>
+          <w:sz w:val="20"/>
+          <w:szCs w:val="20"/>
+        </w:rPr>
+      </w:pPr>
+      <w:r>
+        <w:rPr>
+          <w:sz w:val="20"/>
+          <w:szCs w:val="20"/>
+        </w:rPr>
+        <w:t>Message</w:t>
+      </w:r>
+    </w:p>
+    <w:p>
+      <w:pPr>
+        <w:ind w:left="720"/>
+        <w:rPr>
+          <w:sz w:val="20"/>
+          <w:szCs w:val="20"/>
+        </w:rPr>
+      </w:pPr>
+      <w:proofErr w:type="spellStart"/>
+      <w:r>
+        <w:rPr>
+          <w:sz w:val="20"/>
+          <w:szCs w:val="20"/>
+        </w:rPr>
+        <w:t>ProposedResolution</w:t>
+      </w:r>
+      <w:proofErr w:type="spellEnd"/>
+    </w:p>
+    <w:p>
+      <w:pPr>
+        <w:ind w:left="720"/>
+        <w:rPr>
+          <w:sz w:val="20"/>
+          <w:szCs w:val="20"/>
+        </w:rPr>
+      </w:pPr>
+      <w:proofErr w:type="spellStart"/>
+      <w:r>
+        <w:rPr>
+          <w:sz w:val="20"/>
+          <w:szCs w:val="20"/>
+        </w:rPr>
+        <w:t>ResourceEndpointConnections</w:t>
+      </w:r>
+      <w:proofErr w:type="spellEnd"/>
+    </w:p>
+    <w:p>
+      <w:pPr>
+        <w:ind w:left="720"/>
+        <w:rPr>
+          <w:sz w:val="20"/>
+          <w:szCs w:val="20"/>
+        </w:rPr>
+      </w:pPr>
+      <w:proofErr w:type="spellStart"/>
+      <w:r>
+        <w:rPr>
+          <w:sz w:val="20"/>
+          <w:szCs w:val="20"/>
+        </w:rPr>
+        <w:t>ResourceEndpointNames</w:t>
+      </w:r>
+      <w:proofErr w:type="spellEnd"/>
+    </w:p>
+    <w:p>
+      <w:pPr>
+        <w:ind w:left="720"/>
+        <w:rPr>
+          <w:sz w:val="20"/>
+          <w:szCs w:val="20"/>
+        </w:rPr>
+      </w:pPr>
+      <w:proofErr w:type="spellStart"/>
+      <w:r>
+        <w:rPr>
+          <w:sz w:val="20"/>
+          <w:szCs w:val="20"/>
+        </w:rPr>
+        <w:t>ResourceEndpointConnectionBandwidths</w:t>
+      </w:r>
+      <w:proofErr w:type="spellEnd"/>
+    </w:p>
+    <w:p>
+      <w:pPr>
+        <w:ind w:left="720"/>
+        <w:rPr>
+          <w:sz w:val="20"/>
+          <w:szCs w:val="20"/>
+        </w:rPr>
+      </w:pPr>
+      <w:r>
+        <w:rPr>
+          <w:sz w:val="20"/>
+          <w:szCs w:val="20"/>
+        </w:rPr>
+        <w:t>Resource endpoint connection values</w:t>
+      </w:r>
+    </w:p>
+    <w:p>
+      <w:pPr>
+        <w:ind w:left="720"/>
+        <w:rPr>
+          <w:sz w:val="20"/>
+          <w:szCs w:val="20"/>
+        </w:rPr>
+      </w:pPr>
+      <w:proofErr w:type="spellStart"/>
+      <w:r>
+        <w:rPr>
+          <w:sz w:val="20"/>
+          <w:szCs w:val="20"/>
+        </w:rPr>
+        <w:t>ResourcePathLocationPath</w:t>
+      </w:r>
+      <w:proofErr w:type="spellEnd"/>
+    </w:p>
+    <w:p>
+      <w:pPr>
+        <w:ind w:left="720"/>
+        <w:rPr>
+          <w:sz w:val="20"/>
+          <w:szCs w:val="20"/>
+        </w:rPr>
+      </w:pPr>
+      <w:proofErr w:type="spellStart"/>
+      <w:r>
+        <w:rPr>
+          <w:sz w:val="20"/>
+          <w:szCs w:val="20"/>
+        </w:rPr>
+        <w:t>AggregatedDevices</w:t>
+      </w:r>
+      <w:proofErr w:type="spellEnd"/>
+    </w:p>
+    <w:p>
+      <w:pPr>
+        <w:ind w:left="720"/>
+        <w:rPr>
+          <w:sz w:val="20"/>
+          <w:szCs w:val="20"/>
+        </w:rPr>
+      </w:pPr>
+      <w:r>
+        <w:rPr>
+          <w:sz w:val="20"/>
+          <w:szCs w:val="20"/>
+        </w:rPr>
+        <w:t>Tenancy</w:t>
+      </w:r>
+    </w:p>
+    <w:p>
+      <w:pPr>
+        <w:ind w:left="720"/>
+        <w:rPr>
+          <w:sz w:val="20"/>
+          <w:szCs w:val="20"/>
+        </w:rPr>
+      </w:pPr>
+      <w:r>
+        <w:rPr>
+          <w:sz w:val="20"/>
+          <w:szCs w:val="20"/>
+        </w:rPr>
+        <w:t>security value</w:t>
+      </w:r>
+    </w:p>
+    <w:p>
+      <w:pPr>
+        <w:ind w:left="720"/>
+        <w:rPr>
+          <w:sz w:val="20"/>
+          <w:szCs w:val="20"/>
+        </w:rPr>
+      </w:pPr>
+      <w:r>
+        <w:rPr>
+          <w:sz w:val="20"/>
+          <w:szCs w:val="20"/>
+        </w:rPr>
+        <w:t>security association</w:t>
+      </w:r>
+    </w:p>
+    <w:p>
+      <w:pPr>
+        <w:rPr>
+          <w:b/>
+          <w:bCs/>
+        </w:rPr>
+      </w:pPr>
+    </w:p>
+    <w:p>
+      <w:pPr>
         <w:rPr>
           <w:b/>
           <w:bCs/>
@@ -2895,10 +3408,7 @@
           </w:tcPr>
           <w:p>
             <w:r>
-              <w:t>LinkCharacteristic</w:t>
-            </w:r>
-            <w:r>
-              <w:t>2</w:t>
+              <w:t>LinkCharacteristic2</w:t>
             </w:r>
           </w:p>
         </w:tc>
@@ -2930,10 +3440,7 @@
           </w:tcPr>
           <w:p>
             <w:r>
-              <w:t>LinkCharacteristic</w:t>
-            </w:r>
-            <w:r>
-              <w:t>3</w:t>
+              <w:t>LinkCharacteristic3</w:t>
             </w:r>
           </w:p>
         </w:tc>
@@ -2965,10 +3472,7 @@
           </w:tcPr>
           <w:p>
             <w:r>
-              <w:t>LinkCharacteristic</w:t>
-            </w:r>
-            <w:r>
-              <w:t>4</w:t>
+              <w:t>LinkCharacteristic4</w:t>
             </w:r>
           </w:p>
         </w:tc>
@@ -3000,10 +3504,7 @@
           </w:tcPr>
           <w:p>
             <w:r>
-              <w:t>LinkCharacteristic</w:t>
-            </w:r>
-            <w:r>
-              <w:t>5</w:t>
+              <w:t>LinkCharacteristic5</w:t>
             </w:r>
           </w:p>
         </w:tc>
@@ -3035,10 +3536,7 @@
           </w:tcPr>
           <w:p>
             <w:r>
-              <w:t>LinkCharacteristic</w:t>
-            </w:r>
-            <w:r>
-              <w:t>6</w:t>
+              <w:t>LinkCharacteristic6</w:t>
             </w:r>
           </w:p>
         </w:tc>
@@ -3070,10 +3568,7 @@
           </w:tcPr>
           <w:p>
             <w:r>
-              <w:t>LinkCharacteristic</w:t>
-            </w:r>
-            <w:r>
-              <w:t>7</w:t>
+              <w:t>LinkCharacteristic7</w:t>
             </w:r>
           </w:p>
         </w:tc>
@@ -3105,10 +3600,7 @@
           </w:tcPr>
           <w:p>
             <w:r>
-              <w:t>LinkCharacteristic</w:t>
-            </w:r>
-            <w:r>
-              <w:t>8</w:t>
+              <w:t>LinkCharacteristic8</w:t>
             </w:r>
           </w:p>
         </w:tc>
@@ -3140,10 +3632,7 @@
           </w:tcPr>
           <w:p>
             <w:r>
-              <w:t>LinkCharacteristic</w:t>
-            </w:r>
-            <w:r>
-              <w:t>9</w:t>
+              <w:t>LinkCharacteristic9</w:t>
             </w:r>
           </w:p>
         </w:tc>
@@ -3175,10 +3664,7 @@
           </w:tcPr>
           <w:p>
             <w:r>
-              <w:t>LinkCharacteristic1</w:t>
-            </w:r>
-            <w:r>
-              <w:t>0</w:t>
+              <w:t>LinkCharacteristic10</w:t>
             </w:r>
           </w:p>
         </w:tc>
@@ -3636,13 +4122,7 @@
         <w:t>’).property(TransmitDiscards’,’</w:t>
       </w:r>
       <w:r>
-        <w:t>Transmit</w:t>
-      </w:r>
-      <w:r>
-        <w:t>Discard</w:t>
-      </w:r>
-      <w:r>
-        <w:t>s</w:t>
+        <w:t>TransmitDiscards</w:t>
       </w:r>
       <w:r>
         <w:t>’).property(TransmitPackets’,’</w:t>
@@ -3672,139 +4152,67 @@
         <w:t>QueueBufferOverrun</w:t>
       </w:r>
       <w:r>
-        <w:t>’,’QueueBufferOverrun’).property(‘</w:t>
-      </w:r>
-      <w:r>
-        <w:t>LinkCharacteristic1</w:t>
+        <w:t>’,’QueueBufferOverrun’).property(‘LinkCharacteristic1’,‘LinkCharacteristic1’).property(‘LinkCharacteristic2’.‘</w:t>
+      </w:r>
+      <w:r>
+        <w:t>LinkCharacteristic2</w:t>
+      </w:r>
+      <w:r>
+        <w:t>’).property(‘LinkCharacteristic3,‘</w:t>
+      </w:r>
+      <w:r>
+        <w:t>LinkCharacteristic3</w:t>
+      </w:r>
+      <w:r>
+        <w:t>’).property(‘LinkCharacteristic4‘,‘</w:t>
+      </w:r>
+      <w:r>
+        <w:t>LinkCharacteristic4</w:t>
+      </w:r>
+      <w:r>
+        <w:t>’).property(‘LinkCharacteristic5‘,’</w:t>
+      </w:r>
+      <w:r>
+        <w:t>LinkCharacteristic5</w:t>
+      </w:r>
+      <w:r>
+        <w:t>’)</w:t>
+      </w:r>
+      <w:r>
+        <w:t>.property(‘LinkCharacteristic</w:t>
+      </w:r>
+      <w:r>
+        <w:t>6</w:t>
       </w:r>
       <w:r>
         <w:t>’,‘</w:t>
       </w:r>
       <w:r>
-        <w:t>LinkCharacteristic1</w:t>
+        <w:t>LinkCharacteristic6</w:t>
       </w:r>
       <w:r>
         <w:t>’).property(‘</w:t>
       </w:r>
       <w:r>
-        <w:t>LinkCharacteristic</w:t>
-      </w:r>
-      <w:r>
-        <w:t>2’.‘</w:t>
-      </w:r>
-      <w:r>
-        <w:t>LinkCharacteristic</w:t>
-      </w:r>
-      <w:r>
-        <w:t>2</w:t>
+        <w:t>LinkCharacteristic7</w:t>
+      </w:r>
+      <w:r>
+        <w:t>’,‘LinkCharacteristic</w:t>
+      </w:r>
+      <w:r>
+        <w:t>7</w:t>
       </w:r>
       <w:r>
         <w:t>’).property(‘</w:t>
       </w:r>
       <w:r>
-        <w:t>LinkCharacteristic</w:t>
-      </w:r>
-      <w:r>
-        <w:t>3,‘</w:t>
-      </w:r>
-      <w:r>
-        <w:t>LinkCharacteristic</w:t>
-      </w:r>
-      <w:r>
-        <w:t>3</w:t>
-      </w:r>
-      <w:r>
-        <w:t>’).property(‘</w:t>
-      </w:r>
-      <w:r>
-        <w:t>LinkCharacteristic</w:t>
-      </w:r>
-      <w:r>
-        <w:t>4‘,‘</w:t>
-      </w:r>
-      <w:r>
-        <w:t>LinkCharacteristic</w:t>
-      </w:r>
-      <w:r>
-        <w:t>4</w:t>
-      </w:r>
-      <w:r>
-        <w:t>’).property(‘</w:t>
-      </w:r>
-      <w:r>
-        <w:t>LinkCharacteristic</w:t>
-      </w:r>
-      <w:r>
-        <w:t>5‘,’</w:t>
-      </w:r>
-      <w:r>
-        <w:t>LinkCharacteristic</w:t>
-      </w:r>
-      <w:r>
-        <w:t>5</w:t>
-      </w:r>
-      <w:r>
-        <w:t>’)</w:t>
-      </w:r>
-      <w:r>
-        <w:t>.property(‘</w:t>
-      </w:r>
-      <w:r>
-        <w:t>LinkCharacteristic</w:t>
-      </w:r>
-      <w:r>
-        <w:t>6</w:t>
-      </w:r>
-      <w:r>
-        <w:t>’,‘</w:t>
-      </w:r>
-      <w:r>
-        <w:t>LinkCharacteristic</w:t>
-      </w:r>
-      <w:r>
-        <w:t>6</w:t>
-      </w:r>
-      <w:r>
-        <w:t>’).property(‘</w:t>
-      </w:r>
-      <w:r>
-        <w:t>LinkCharacteristic</w:t>
-      </w:r>
-      <w:r>
-        <w:t>7</w:t>
-      </w:r>
-      <w:r>
-        <w:t>’,‘</w:t>
-      </w:r>
-      <w:r>
-        <w:t>LinkCharacteristic</w:t>
-      </w:r>
-      <w:r>
-        <w:t>7</w:t>
-      </w:r>
-      <w:r>
-        <w:t>’).property(‘</w:t>
-      </w:r>
-      <w:r>
-        <w:t>LinkCharacteristic</w:t>
-      </w:r>
-      <w:r>
-        <w:t>8</w:t>
-      </w:r>
-      <w:r>
-        <w:t>’,‘</w:t>
-      </w:r>
-      <w:r>
-        <w:t>LinkCharacteristic</w:t>
-      </w:r>
-      <w:r>
-        <w:t>8’).property(‘</w:t>
-      </w:r>
-      <w:r>
-        <w:t>LinkCharacteristic</w:t>
-      </w:r>
-      <w:r>
-        <w:t>9</w:t>
+        <w:t>LinkCharacteristic8</w:t>
+      </w:r>
+      <w:r>
+        <w:t>’,‘LinkCharacteristic8’).property(‘</w:t>
+      </w:r>
+      <w:r>
+        <w:t>LinkCharacteristic9</w:t>
       </w:r>
       <w:r>
         <w:t>’</w:t>
@@ -3813,13 +4221,7 @@
         <w:t>,</w:t>
       </w:r>
       <w:r>
-        <w:t>‘</w:t>
-      </w:r>
-      <w:r>
-        <w:t>LinkCharacteristic</w:t>
-      </w:r>
-      <w:r>
-        <w:t>9’)</w:t>
+        <w:t>‘LinkCharacteristic9’)</w:t>
       </w:r>
       <w:r>
         <w:t>.property(‘LinkCharacteristic10’,‘</w:t>

</xml_diff>

<commit_message>
New edits to the Janusgraph_Master_Commands for Sunfish Compatibility
</commit_message>
<xml_diff>
--- a/Janusgraph_Master_Commands.docx
+++ b/Janusgraph_Master_Commands.docx
@@ -410,14 +410,9 @@
             <w:tcW w:w="3919" w:type="dxa"/>
           </w:tcPr>
           <w:p>
-            <w:proofErr w:type="spellStart"/>
-            <w:r>
-              <w:t>ResourceA</w:t>
-            </w:r>
-            <w:r>
-              <w:t>ctive</w:t>
-            </w:r>
-            <w:proofErr w:type="spellEnd"/>
+            <w:r>
+              <w:t>State</w:t>
+            </w:r>
           </w:p>
         </w:tc>
         <w:tc>
@@ -426,7 +421,7 @@
           </w:tcPr>
           <w:p>
             <w:r>
-              <w:t>Boolean</w:t>
+              <w:t>Enabled or Disabled</w:t>
             </w:r>
           </w:p>
         </w:tc>
@@ -436,7 +431,7 @@
           </w:tcPr>
           <w:p>
             <w:r>
-              <w:t>True or False</w:t>
+              <w:t>String Sunfish Type</w:t>
             </w:r>
           </w:p>
         </w:tc>
@@ -802,7 +797,7 @@
           </w:tcPr>
           <w:p>
             <w:r>
-              <w:t>Message</w:t>
+              <w:t>Health</w:t>
             </w:r>
           </w:p>
         </w:tc>
@@ -812,7 +807,7 @@
           </w:tcPr>
           <w:p>
             <w:r>
-              <w:t>String</w:t>
+              <w:t>OK or NOT OK</w:t>
             </w:r>
           </w:p>
         </w:tc>
@@ -822,7 +817,7 @@
           </w:tcPr>
           <w:p>
             <w:r>
-              <w:t xml:space="preserve">Event Message </w:t>
+              <w:t xml:space="preserve">String Sunfish Health </w:t>
             </w:r>
           </w:p>
         </w:tc>
@@ -833,11 +828,9 @@
             <w:tcW w:w="3919" w:type="dxa"/>
           </w:tcPr>
           <w:p>
-            <w:proofErr w:type="spellStart"/>
-            <w:r>
-              <w:t>MessageID</w:t>
-            </w:r>
-            <w:proofErr w:type="spellEnd"/>
+            <w:r>
+              <w:t>Health Rollup</w:t>
+            </w:r>
           </w:p>
         </w:tc>
         <w:tc>
@@ -846,7 +839,7 @@
           </w:tcPr>
           <w:p>
             <w:r>
-              <w:t>Integer</w:t>
+              <w:t>OK or NOT OK</w:t>
             </w:r>
           </w:p>
         </w:tc>
@@ -856,7 +849,7 @@
           </w:tcPr>
           <w:p>
             <w:r>
-              <w:t>Event Message ID</w:t>
+              <w:t>String Sunfish Health</w:t>
             </w:r>
           </w:p>
         </w:tc>
@@ -867,11 +860,9 @@
             <w:tcW w:w="3919" w:type="dxa"/>
           </w:tcPr>
           <w:p>
-            <w:proofErr w:type="spellStart"/>
-            <w:r>
-              <w:t>ProposedResolution</w:t>
-            </w:r>
-            <w:proofErr w:type="spellEnd"/>
+            <w:r>
+              <w:t>Message</w:t>
+            </w:r>
           </w:p>
         </w:tc>
         <w:tc>
@@ -890,7 +881,7 @@
           </w:tcPr>
           <w:p>
             <w:r>
-              <w:t>Error Event BMC Proposed Resolution Message</w:t>
+              <w:t xml:space="preserve">Event Message </w:t>
             </w:r>
           </w:p>
         </w:tc>
@@ -903,7 +894,75 @@
           <w:p>
             <w:proofErr w:type="spellStart"/>
             <w:r>
+              <w:t>MessageID</w:t>
+            </w:r>
+            <w:proofErr w:type="spellEnd"/>
+          </w:p>
+        </w:tc>
+        <w:tc>
+          <w:tcPr>
+            <w:tcW w:w="2685" w:type="dxa"/>
+          </w:tcPr>
+          <w:p>
+            <w:r>
+              <w:t>Integer</w:t>
+            </w:r>
+          </w:p>
+        </w:tc>
+        <w:tc>
+          <w:tcPr>
+            <w:tcW w:w="2746" w:type="dxa"/>
+          </w:tcPr>
+          <w:p>
+            <w:r>
+              <w:t>Event Message ID</w:t>
+            </w:r>
+          </w:p>
+        </w:tc>
+      </w:tr>
+      <w:tr>
+        <w:tc>
+          <w:tcPr>
+            <w:tcW w:w="3919" w:type="dxa"/>
+          </w:tcPr>
+          <w:p>
+            <w:proofErr w:type="spellStart"/>
+            <w:r>
               <w:lastRenderedPageBreak/>
+              <w:t>ProposedResolution</w:t>
+            </w:r>
+            <w:proofErr w:type="spellEnd"/>
+          </w:p>
+        </w:tc>
+        <w:tc>
+          <w:tcPr>
+            <w:tcW w:w="2685" w:type="dxa"/>
+          </w:tcPr>
+          <w:p>
+            <w:r>
+              <w:t>String</w:t>
+            </w:r>
+          </w:p>
+        </w:tc>
+        <w:tc>
+          <w:tcPr>
+            <w:tcW w:w="2746" w:type="dxa"/>
+          </w:tcPr>
+          <w:p>
+            <w:r>
+              <w:t>Error Event BMC Proposed Resolution Message</w:t>
+            </w:r>
+          </w:p>
+        </w:tc>
+      </w:tr>
+      <w:tr>
+        <w:tc>
+          <w:tcPr>
+            <w:tcW w:w="3919" w:type="dxa"/>
+          </w:tcPr>
+          <w:p>
+            <w:proofErr w:type="spellStart"/>
+            <w:r>
               <w:t>ResourceEndpointConnectionTypes</w:t>
             </w:r>
             <w:proofErr w:type="spellEnd"/>
@@ -1606,7 +1665,6 @@
           <w:sz w:val="20"/>
           <w:szCs w:val="20"/>
         </w:rPr>
-        <w:lastRenderedPageBreak/>
         <w:t xml:space="preserve">Resource </w:t>
       </w:r>
     </w:p>
@@ -6579,7 +6637,7 @@
   <w:style w:type="paragraph" w:default="1" w:styleId="Normal">
     <w:name w:val="Normal"/>
     <w:qFormat/>
-    <w:rsid w:val="000134C0"/>
+    <w:rsid w:val="004F4D08"/>
   </w:style>
   <w:style w:type="paragraph" w:styleId="Heading2">
     <w:name w:val="heading 2"/>

</xml_diff>